<commit_message>
make 5 lab but have bug
</commit_message>
<xml_diff>
--- a/Laba5/Отчет_5.docx
+++ b/Laba5/Отчет_5.docx
@@ -789,8 +789,6 @@
       <w:r>
         <w:t xml:space="preserve">и использующего очередь, реализованную самостоятельно) для графов разных порядков.  </w:t>
       </w:r>
-      <w:bookmarkStart w:id="0" w:name="_GoBack"/>
-      <w:bookmarkEnd w:id="0"/>
     </w:p>
     <w:p>
       <w:pPr>
@@ -853,6 +851,3776 @@
           <w:b/>
         </w:rPr>
         <w:t>:</w:t>
+      </w:r>
+    </w:p>
+    <w:p>
+      <w:pPr>
+        <w:pStyle w:val="1"/>
+        <w:numPr>
+          <w:ilvl w:val="0"/>
+          <w:numId w:val="0"/>
+        </w:numPr>
+        <w:tabs>
+          <w:tab w:val="left" w:pos="708"/>
+        </w:tabs>
+        <w:rPr>
+          <w:b/>
+        </w:rPr>
+      </w:pPr>
+      <w:bookmarkStart w:id="0" w:name="_GoBack"/>
+      <w:bookmarkEnd w:id="0"/>
+    </w:p>
+    <w:p>
+      <w:pPr>
+        <w:pStyle w:val="1"/>
+        <w:numPr>
+          <w:ilvl w:val="0"/>
+          <w:numId w:val="0"/>
+        </w:numPr>
+        <w:tabs>
+          <w:tab w:val="left" w:pos="708"/>
+        </w:tabs>
+        <w:rPr>
+          <w:b/>
+          <w:sz w:val="24"/>
+          <w:szCs w:val="24"/>
+          <w:lang w:val="en-US"/>
+        </w:rPr>
+      </w:pPr>
+      <w:r>
+        <w:rPr>
+          <w:b/>
+          <w:sz w:val="24"/>
+          <w:szCs w:val="24"/>
+          <w:lang w:val="en-US"/>
+        </w:rPr>
+        <w:t>MatrixGraph:</w:t>
+      </w:r>
+    </w:p>
+    <w:p>
+      <w:pPr>
+        <w:autoSpaceDE w:val="0"/>
+        <w:autoSpaceDN w:val="0"/>
+        <w:adjustRightInd w:val="0"/>
+        <w:spacing w:after="0" w:line="240" w:lineRule="auto"/>
+        <w:rPr>
+          <w:rFonts w:ascii="Cascadia Mono" w:hAnsi="Cascadia Mono" w:cs="Cascadia Mono"/>
+          <w:color w:val="000000"/>
+          <w:sz w:val="19"/>
+          <w:szCs w:val="19"/>
+        </w:rPr>
+      </w:pPr>
+    </w:p>
+    <w:p>
+      <w:pPr>
+        <w:autoSpaceDE w:val="0"/>
+        <w:autoSpaceDN w:val="0"/>
+        <w:adjustRightInd w:val="0"/>
+        <w:spacing w:after="0" w:line="240" w:lineRule="auto"/>
+        <w:rPr>
+          <w:rFonts w:ascii="Cascadia Mono" w:hAnsi="Cascadia Mono" w:cs="Cascadia Mono"/>
+          <w:color w:val="000000"/>
+          <w:sz w:val="19"/>
+          <w:szCs w:val="19"/>
+          <w:lang w:val="en-US"/>
+        </w:rPr>
+      </w:pPr>
+      <w:r>
+        <w:rPr>
+          <w:rFonts w:ascii="Cascadia Mono" w:hAnsi="Cascadia Mono" w:cs="Cascadia Mono"/>
+          <w:color w:val="000000"/>
+          <w:sz w:val="19"/>
+          <w:szCs w:val="19"/>
+          <w:lang w:val="en-US"/>
+        </w:rPr>
+        <w:t xml:space="preserve">        </w:t>
+      </w:r>
+      <w:r>
+        <w:rPr>
+          <w:rFonts w:ascii="Cascadia Mono" w:hAnsi="Cascadia Mono" w:cs="Cascadia Mono"/>
+          <w:color w:val="0000FF"/>
+          <w:sz w:val="19"/>
+          <w:szCs w:val="19"/>
+          <w:lang w:val="en-US"/>
+        </w:rPr>
+        <w:t>public</w:t>
+      </w:r>
+      <w:r>
+        <w:rPr>
+          <w:rFonts w:ascii="Cascadia Mono" w:hAnsi="Cascadia Mono" w:cs="Cascadia Mono"/>
+          <w:color w:val="000000"/>
+          <w:sz w:val="19"/>
+          <w:szCs w:val="19"/>
+          <w:lang w:val="en-US"/>
+        </w:rPr>
+        <w:t xml:space="preserve"> List&lt;</w:t>
+      </w:r>
+      <w:r>
+        <w:rPr>
+          <w:rFonts w:ascii="Cascadia Mono" w:hAnsi="Cascadia Mono" w:cs="Cascadia Mono"/>
+          <w:color w:val="0000FF"/>
+          <w:sz w:val="19"/>
+          <w:szCs w:val="19"/>
+          <w:lang w:val="en-US"/>
+        </w:rPr>
+        <w:t>int</w:t>
+      </w:r>
+      <w:r>
+        <w:rPr>
+          <w:rFonts w:ascii="Cascadia Mono" w:hAnsi="Cascadia Mono" w:cs="Cascadia Mono"/>
+          <w:color w:val="000000"/>
+          <w:sz w:val="19"/>
+          <w:szCs w:val="19"/>
+          <w:lang w:val="en-US"/>
+        </w:rPr>
+        <w:t>&gt; BreadthFirstSearch()</w:t>
+      </w:r>
+    </w:p>
+    <w:p>
+      <w:pPr>
+        <w:autoSpaceDE w:val="0"/>
+        <w:autoSpaceDN w:val="0"/>
+        <w:adjustRightInd w:val="0"/>
+        <w:spacing w:after="0" w:line="240" w:lineRule="auto"/>
+        <w:rPr>
+          <w:rFonts w:ascii="Cascadia Mono" w:hAnsi="Cascadia Mono" w:cs="Cascadia Mono"/>
+          <w:color w:val="000000"/>
+          <w:sz w:val="19"/>
+          <w:szCs w:val="19"/>
+          <w:lang w:val="en-US"/>
+        </w:rPr>
+      </w:pPr>
+      <w:r>
+        <w:rPr>
+          <w:rFonts w:ascii="Cascadia Mono" w:hAnsi="Cascadia Mono" w:cs="Cascadia Mono"/>
+          <w:color w:val="000000"/>
+          <w:sz w:val="19"/>
+          <w:szCs w:val="19"/>
+          <w:lang w:val="en-US"/>
+        </w:rPr>
+        <w:t xml:space="preserve">        {</w:t>
+      </w:r>
+    </w:p>
+    <w:p>
+      <w:pPr>
+        <w:autoSpaceDE w:val="0"/>
+        <w:autoSpaceDN w:val="0"/>
+        <w:adjustRightInd w:val="0"/>
+        <w:spacing w:after="0" w:line="240" w:lineRule="auto"/>
+        <w:rPr>
+          <w:rFonts w:ascii="Cascadia Mono" w:hAnsi="Cascadia Mono" w:cs="Cascadia Mono"/>
+          <w:color w:val="000000"/>
+          <w:sz w:val="19"/>
+          <w:szCs w:val="19"/>
+          <w:lang w:val="en-US"/>
+        </w:rPr>
+      </w:pPr>
+      <w:r>
+        <w:rPr>
+          <w:rFonts w:ascii="Cascadia Mono" w:hAnsi="Cascadia Mono" w:cs="Cascadia Mono"/>
+          <w:color w:val="000000"/>
+          <w:sz w:val="19"/>
+          <w:szCs w:val="19"/>
+          <w:lang w:val="en-US"/>
+        </w:rPr>
+        <w:t xml:space="preserve">            _walkedList = </w:t>
+      </w:r>
+      <w:r>
+        <w:rPr>
+          <w:rFonts w:ascii="Cascadia Mono" w:hAnsi="Cascadia Mono" w:cs="Cascadia Mono"/>
+          <w:color w:val="0000FF"/>
+          <w:sz w:val="19"/>
+          <w:szCs w:val="19"/>
+          <w:lang w:val="en-US"/>
+        </w:rPr>
+        <w:t>new</w:t>
+      </w:r>
+      <w:r>
+        <w:rPr>
+          <w:rFonts w:ascii="Cascadia Mono" w:hAnsi="Cascadia Mono" w:cs="Cascadia Mono"/>
+          <w:color w:val="000000"/>
+          <w:sz w:val="19"/>
+          <w:szCs w:val="19"/>
+          <w:lang w:val="en-US"/>
+        </w:rPr>
+        <w:t xml:space="preserve"> </w:t>
+      </w:r>
+      <w:r>
+        <w:rPr>
+          <w:rFonts w:ascii="Cascadia Mono" w:hAnsi="Cascadia Mono" w:cs="Cascadia Mono"/>
+          <w:color w:val="0000FF"/>
+          <w:sz w:val="19"/>
+          <w:szCs w:val="19"/>
+          <w:lang w:val="en-US"/>
+        </w:rPr>
+        <w:t>bool</w:t>
+      </w:r>
+      <w:r>
+        <w:rPr>
+          <w:rFonts w:ascii="Cascadia Mono" w:hAnsi="Cascadia Mono" w:cs="Cascadia Mono"/>
+          <w:color w:val="000000"/>
+          <w:sz w:val="19"/>
+          <w:szCs w:val="19"/>
+          <w:lang w:val="en-US"/>
+        </w:rPr>
+        <w:t>[_size];</w:t>
+      </w:r>
+    </w:p>
+    <w:p>
+      <w:pPr>
+        <w:autoSpaceDE w:val="0"/>
+        <w:autoSpaceDN w:val="0"/>
+        <w:adjustRightInd w:val="0"/>
+        <w:spacing w:after="0" w:line="240" w:lineRule="auto"/>
+        <w:rPr>
+          <w:rFonts w:ascii="Cascadia Mono" w:hAnsi="Cascadia Mono" w:cs="Cascadia Mono"/>
+          <w:color w:val="000000"/>
+          <w:sz w:val="19"/>
+          <w:szCs w:val="19"/>
+          <w:lang w:val="en-US"/>
+        </w:rPr>
+      </w:pPr>
+      <w:r>
+        <w:rPr>
+          <w:rFonts w:ascii="Cascadia Mono" w:hAnsi="Cascadia Mono" w:cs="Cascadia Mono"/>
+          <w:color w:val="000000"/>
+          <w:sz w:val="19"/>
+          <w:szCs w:val="19"/>
+          <w:lang w:val="en-US"/>
+        </w:rPr>
+        <w:t xml:space="preserve">            </w:t>
+      </w:r>
+      <w:r>
+        <w:rPr>
+          <w:rFonts w:ascii="Cascadia Mono" w:hAnsi="Cascadia Mono" w:cs="Cascadia Mono"/>
+          <w:color w:val="0000FF"/>
+          <w:sz w:val="19"/>
+          <w:szCs w:val="19"/>
+          <w:lang w:val="en-US"/>
+        </w:rPr>
+        <w:t>for</w:t>
+      </w:r>
+      <w:r>
+        <w:rPr>
+          <w:rFonts w:ascii="Cascadia Mono" w:hAnsi="Cascadia Mono" w:cs="Cascadia Mono"/>
+          <w:color w:val="000000"/>
+          <w:sz w:val="19"/>
+          <w:szCs w:val="19"/>
+          <w:lang w:val="en-US"/>
+        </w:rPr>
+        <w:t xml:space="preserve"> (</w:t>
+      </w:r>
+      <w:r>
+        <w:rPr>
+          <w:rFonts w:ascii="Cascadia Mono" w:hAnsi="Cascadia Mono" w:cs="Cascadia Mono"/>
+          <w:color w:val="0000FF"/>
+          <w:sz w:val="19"/>
+          <w:szCs w:val="19"/>
+          <w:lang w:val="en-US"/>
+        </w:rPr>
+        <w:t>int</w:t>
+      </w:r>
+      <w:r>
+        <w:rPr>
+          <w:rFonts w:ascii="Cascadia Mono" w:hAnsi="Cascadia Mono" w:cs="Cascadia Mono"/>
+          <w:color w:val="000000"/>
+          <w:sz w:val="19"/>
+          <w:szCs w:val="19"/>
+          <w:lang w:val="en-US"/>
+        </w:rPr>
+        <w:t xml:space="preserve"> i = 0; i &lt; _size; i++)</w:t>
+      </w:r>
+    </w:p>
+    <w:p>
+      <w:pPr>
+        <w:autoSpaceDE w:val="0"/>
+        <w:autoSpaceDN w:val="0"/>
+        <w:adjustRightInd w:val="0"/>
+        <w:spacing w:after="0" w:line="240" w:lineRule="auto"/>
+        <w:rPr>
+          <w:rFonts w:ascii="Cascadia Mono" w:hAnsi="Cascadia Mono" w:cs="Cascadia Mono"/>
+          <w:color w:val="000000"/>
+          <w:sz w:val="19"/>
+          <w:szCs w:val="19"/>
+          <w:lang w:val="en-US"/>
+        </w:rPr>
+      </w:pPr>
+      <w:r>
+        <w:rPr>
+          <w:rFonts w:ascii="Cascadia Mono" w:hAnsi="Cascadia Mono" w:cs="Cascadia Mono"/>
+          <w:color w:val="000000"/>
+          <w:sz w:val="19"/>
+          <w:szCs w:val="19"/>
+          <w:lang w:val="en-US"/>
+        </w:rPr>
+        <w:t xml:space="preserve">            {</w:t>
+      </w:r>
+    </w:p>
+    <w:p>
+      <w:pPr>
+        <w:autoSpaceDE w:val="0"/>
+        <w:autoSpaceDN w:val="0"/>
+        <w:adjustRightInd w:val="0"/>
+        <w:spacing w:after="0" w:line="240" w:lineRule="auto"/>
+        <w:rPr>
+          <w:rFonts w:ascii="Cascadia Mono" w:hAnsi="Cascadia Mono" w:cs="Cascadia Mono"/>
+          <w:color w:val="000000"/>
+          <w:sz w:val="19"/>
+          <w:szCs w:val="19"/>
+          <w:lang w:val="en-US"/>
+        </w:rPr>
+      </w:pPr>
+      <w:r>
+        <w:rPr>
+          <w:rFonts w:ascii="Cascadia Mono" w:hAnsi="Cascadia Mono" w:cs="Cascadia Mono"/>
+          <w:color w:val="000000"/>
+          <w:sz w:val="19"/>
+          <w:szCs w:val="19"/>
+          <w:lang w:val="en-US"/>
+        </w:rPr>
+        <w:t xml:space="preserve">                </w:t>
+      </w:r>
+      <w:r>
+        <w:rPr>
+          <w:rFonts w:ascii="Cascadia Mono" w:hAnsi="Cascadia Mono" w:cs="Cascadia Mono"/>
+          <w:color w:val="0000FF"/>
+          <w:sz w:val="19"/>
+          <w:szCs w:val="19"/>
+          <w:lang w:val="en-US"/>
+        </w:rPr>
+        <w:t>if</w:t>
+      </w:r>
+      <w:r>
+        <w:rPr>
+          <w:rFonts w:ascii="Cascadia Mono" w:hAnsi="Cascadia Mono" w:cs="Cascadia Mono"/>
+          <w:color w:val="000000"/>
+          <w:sz w:val="19"/>
+          <w:szCs w:val="19"/>
+          <w:lang w:val="en-US"/>
+        </w:rPr>
+        <w:t xml:space="preserve"> (!_walkedList[i])</w:t>
+      </w:r>
+    </w:p>
+    <w:p>
+      <w:pPr>
+        <w:autoSpaceDE w:val="0"/>
+        <w:autoSpaceDN w:val="0"/>
+        <w:adjustRightInd w:val="0"/>
+        <w:spacing w:after="0" w:line="240" w:lineRule="auto"/>
+        <w:rPr>
+          <w:rFonts w:ascii="Cascadia Mono" w:hAnsi="Cascadia Mono" w:cs="Cascadia Mono"/>
+          <w:color w:val="000000"/>
+          <w:sz w:val="19"/>
+          <w:szCs w:val="19"/>
+          <w:lang w:val="en-US"/>
+        </w:rPr>
+      </w:pPr>
+      <w:r>
+        <w:rPr>
+          <w:rFonts w:ascii="Cascadia Mono" w:hAnsi="Cascadia Mono" w:cs="Cascadia Mono"/>
+          <w:color w:val="000000"/>
+          <w:sz w:val="19"/>
+          <w:szCs w:val="19"/>
+          <w:lang w:val="en-US"/>
+        </w:rPr>
+        <w:t xml:space="preserve">                {</w:t>
+      </w:r>
+    </w:p>
+    <w:p>
+      <w:pPr>
+        <w:autoSpaceDE w:val="0"/>
+        <w:autoSpaceDN w:val="0"/>
+        <w:adjustRightInd w:val="0"/>
+        <w:spacing w:after="0" w:line="240" w:lineRule="auto"/>
+        <w:rPr>
+          <w:rFonts w:ascii="Cascadia Mono" w:hAnsi="Cascadia Mono" w:cs="Cascadia Mono"/>
+          <w:color w:val="000000"/>
+          <w:sz w:val="19"/>
+          <w:szCs w:val="19"/>
+          <w:lang w:val="en-US"/>
+        </w:rPr>
+      </w:pPr>
+      <w:r>
+        <w:rPr>
+          <w:rFonts w:ascii="Cascadia Mono" w:hAnsi="Cascadia Mono" w:cs="Cascadia Mono"/>
+          <w:color w:val="000000"/>
+          <w:sz w:val="19"/>
+          <w:szCs w:val="19"/>
+          <w:lang w:val="en-US"/>
+        </w:rPr>
+        <w:t xml:space="preserve">                    UnderBreadthFirstSearch(i);</w:t>
+      </w:r>
+    </w:p>
+    <w:p>
+      <w:pPr>
+        <w:autoSpaceDE w:val="0"/>
+        <w:autoSpaceDN w:val="0"/>
+        <w:adjustRightInd w:val="0"/>
+        <w:spacing w:after="0" w:line="240" w:lineRule="auto"/>
+        <w:rPr>
+          <w:rFonts w:ascii="Cascadia Mono" w:hAnsi="Cascadia Mono" w:cs="Cascadia Mono"/>
+          <w:color w:val="000000"/>
+          <w:sz w:val="19"/>
+          <w:szCs w:val="19"/>
+          <w:lang w:val="en-US"/>
+        </w:rPr>
+      </w:pPr>
+      <w:r>
+        <w:rPr>
+          <w:rFonts w:ascii="Cascadia Mono" w:hAnsi="Cascadia Mono" w:cs="Cascadia Mono"/>
+          <w:color w:val="000000"/>
+          <w:sz w:val="19"/>
+          <w:szCs w:val="19"/>
+          <w:lang w:val="en-US"/>
+        </w:rPr>
+        <w:t xml:space="preserve">                }</w:t>
+      </w:r>
+    </w:p>
+    <w:p>
+      <w:pPr>
+        <w:autoSpaceDE w:val="0"/>
+        <w:autoSpaceDN w:val="0"/>
+        <w:adjustRightInd w:val="0"/>
+        <w:spacing w:after="0" w:line="240" w:lineRule="auto"/>
+        <w:rPr>
+          <w:rFonts w:ascii="Cascadia Mono" w:hAnsi="Cascadia Mono" w:cs="Cascadia Mono"/>
+          <w:color w:val="000000"/>
+          <w:sz w:val="19"/>
+          <w:szCs w:val="19"/>
+          <w:lang w:val="en-US"/>
+        </w:rPr>
+      </w:pPr>
+      <w:r>
+        <w:rPr>
+          <w:rFonts w:ascii="Cascadia Mono" w:hAnsi="Cascadia Mono" w:cs="Cascadia Mono"/>
+          <w:color w:val="000000"/>
+          <w:sz w:val="19"/>
+          <w:szCs w:val="19"/>
+          <w:lang w:val="en-US"/>
+        </w:rPr>
+        <w:t xml:space="preserve">            }</w:t>
+      </w:r>
+    </w:p>
+    <w:p>
+      <w:pPr>
+        <w:autoSpaceDE w:val="0"/>
+        <w:autoSpaceDN w:val="0"/>
+        <w:adjustRightInd w:val="0"/>
+        <w:spacing w:after="0" w:line="240" w:lineRule="auto"/>
+        <w:rPr>
+          <w:rFonts w:ascii="Cascadia Mono" w:hAnsi="Cascadia Mono" w:cs="Cascadia Mono"/>
+          <w:color w:val="000000"/>
+          <w:sz w:val="19"/>
+          <w:szCs w:val="19"/>
+          <w:lang w:val="en-US"/>
+        </w:rPr>
+      </w:pPr>
+      <w:r>
+        <w:rPr>
+          <w:rFonts w:ascii="Cascadia Mono" w:hAnsi="Cascadia Mono" w:cs="Cascadia Mono"/>
+          <w:color w:val="000000"/>
+          <w:sz w:val="19"/>
+          <w:szCs w:val="19"/>
+          <w:lang w:val="en-US"/>
+        </w:rPr>
+        <w:t xml:space="preserve">            </w:t>
+      </w:r>
+      <w:r>
+        <w:rPr>
+          <w:rFonts w:ascii="Cascadia Mono" w:hAnsi="Cascadia Mono" w:cs="Cascadia Mono"/>
+          <w:color w:val="0000FF"/>
+          <w:sz w:val="19"/>
+          <w:szCs w:val="19"/>
+          <w:lang w:val="en-US"/>
+        </w:rPr>
+        <w:t>return</w:t>
+      </w:r>
+      <w:r>
+        <w:rPr>
+          <w:rFonts w:ascii="Cascadia Mono" w:hAnsi="Cascadia Mono" w:cs="Cascadia Mono"/>
+          <w:color w:val="000000"/>
+          <w:sz w:val="19"/>
+          <w:szCs w:val="19"/>
+          <w:lang w:val="en-US"/>
+        </w:rPr>
+        <w:t xml:space="preserve"> _walkList;</w:t>
+      </w:r>
+    </w:p>
+    <w:p>
+      <w:pPr>
+        <w:autoSpaceDE w:val="0"/>
+        <w:autoSpaceDN w:val="0"/>
+        <w:adjustRightInd w:val="0"/>
+        <w:spacing w:after="0" w:line="240" w:lineRule="auto"/>
+        <w:rPr>
+          <w:rFonts w:ascii="Cascadia Mono" w:hAnsi="Cascadia Mono" w:cs="Cascadia Mono"/>
+          <w:color w:val="000000"/>
+          <w:sz w:val="19"/>
+          <w:szCs w:val="19"/>
+          <w:lang w:val="en-US"/>
+        </w:rPr>
+      </w:pPr>
+      <w:r>
+        <w:rPr>
+          <w:rFonts w:ascii="Cascadia Mono" w:hAnsi="Cascadia Mono" w:cs="Cascadia Mono"/>
+          <w:color w:val="000000"/>
+          <w:sz w:val="19"/>
+          <w:szCs w:val="19"/>
+          <w:lang w:val="en-US"/>
+        </w:rPr>
+        <w:t xml:space="preserve">        }</w:t>
+      </w:r>
+    </w:p>
+    <w:p>
+      <w:pPr>
+        <w:autoSpaceDE w:val="0"/>
+        <w:autoSpaceDN w:val="0"/>
+        <w:adjustRightInd w:val="0"/>
+        <w:spacing w:after="0" w:line="240" w:lineRule="auto"/>
+        <w:rPr>
+          <w:rFonts w:ascii="Cascadia Mono" w:hAnsi="Cascadia Mono" w:cs="Cascadia Mono"/>
+          <w:color w:val="000000"/>
+          <w:sz w:val="19"/>
+          <w:szCs w:val="19"/>
+          <w:lang w:val="en-US"/>
+        </w:rPr>
+      </w:pPr>
+    </w:p>
+    <w:p>
+      <w:pPr>
+        <w:autoSpaceDE w:val="0"/>
+        <w:autoSpaceDN w:val="0"/>
+        <w:adjustRightInd w:val="0"/>
+        <w:spacing w:after="0" w:line="240" w:lineRule="auto"/>
+        <w:rPr>
+          <w:rFonts w:ascii="Cascadia Mono" w:hAnsi="Cascadia Mono" w:cs="Cascadia Mono"/>
+          <w:color w:val="000000"/>
+          <w:sz w:val="19"/>
+          <w:szCs w:val="19"/>
+          <w:lang w:val="en-US"/>
+        </w:rPr>
+      </w:pPr>
+      <w:r>
+        <w:rPr>
+          <w:rFonts w:ascii="Cascadia Mono" w:hAnsi="Cascadia Mono" w:cs="Cascadia Mono"/>
+          <w:color w:val="000000"/>
+          <w:sz w:val="19"/>
+          <w:szCs w:val="19"/>
+          <w:lang w:val="en-US"/>
+        </w:rPr>
+        <w:t xml:space="preserve">        </w:t>
+      </w:r>
+      <w:r>
+        <w:rPr>
+          <w:rFonts w:ascii="Cascadia Mono" w:hAnsi="Cascadia Mono" w:cs="Cascadia Mono"/>
+          <w:color w:val="0000FF"/>
+          <w:sz w:val="19"/>
+          <w:szCs w:val="19"/>
+          <w:lang w:val="en-US"/>
+        </w:rPr>
+        <w:t>private</w:t>
+      </w:r>
+      <w:r>
+        <w:rPr>
+          <w:rFonts w:ascii="Cascadia Mono" w:hAnsi="Cascadia Mono" w:cs="Cascadia Mono"/>
+          <w:color w:val="000000"/>
+          <w:sz w:val="19"/>
+          <w:szCs w:val="19"/>
+          <w:lang w:val="en-US"/>
+        </w:rPr>
+        <w:t xml:space="preserve"> </w:t>
+      </w:r>
+      <w:r>
+        <w:rPr>
+          <w:rFonts w:ascii="Cascadia Mono" w:hAnsi="Cascadia Mono" w:cs="Cascadia Mono"/>
+          <w:color w:val="0000FF"/>
+          <w:sz w:val="19"/>
+          <w:szCs w:val="19"/>
+          <w:lang w:val="en-US"/>
+        </w:rPr>
+        <w:t>void</w:t>
+      </w:r>
+      <w:r>
+        <w:rPr>
+          <w:rFonts w:ascii="Cascadia Mono" w:hAnsi="Cascadia Mono" w:cs="Cascadia Mono"/>
+          <w:color w:val="000000"/>
+          <w:sz w:val="19"/>
+          <w:szCs w:val="19"/>
+          <w:lang w:val="en-US"/>
+        </w:rPr>
+        <w:t xml:space="preserve"> UnderBreadthFirstSearch(</w:t>
+      </w:r>
+      <w:r>
+        <w:rPr>
+          <w:rFonts w:ascii="Cascadia Mono" w:hAnsi="Cascadia Mono" w:cs="Cascadia Mono"/>
+          <w:color w:val="0000FF"/>
+          <w:sz w:val="19"/>
+          <w:szCs w:val="19"/>
+          <w:lang w:val="en-US"/>
+        </w:rPr>
+        <w:t>int</w:t>
+      </w:r>
+      <w:r>
+        <w:rPr>
+          <w:rFonts w:ascii="Cascadia Mono" w:hAnsi="Cascadia Mono" w:cs="Cascadia Mono"/>
+          <w:color w:val="000000"/>
+          <w:sz w:val="19"/>
+          <w:szCs w:val="19"/>
+          <w:lang w:val="en-US"/>
+        </w:rPr>
+        <w:t xml:space="preserve"> v) </w:t>
+      </w:r>
+    </w:p>
+    <w:p>
+      <w:pPr>
+        <w:autoSpaceDE w:val="0"/>
+        <w:autoSpaceDN w:val="0"/>
+        <w:adjustRightInd w:val="0"/>
+        <w:spacing w:after="0" w:line="240" w:lineRule="auto"/>
+        <w:rPr>
+          <w:rFonts w:ascii="Cascadia Mono" w:hAnsi="Cascadia Mono" w:cs="Cascadia Mono"/>
+          <w:color w:val="000000"/>
+          <w:sz w:val="19"/>
+          <w:szCs w:val="19"/>
+          <w:lang w:val="en-US"/>
+        </w:rPr>
+      </w:pPr>
+      <w:r>
+        <w:rPr>
+          <w:rFonts w:ascii="Cascadia Mono" w:hAnsi="Cascadia Mono" w:cs="Cascadia Mono"/>
+          <w:color w:val="000000"/>
+          <w:sz w:val="19"/>
+          <w:szCs w:val="19"/>
+          <w:lang w:val="en-US"/>
+        </w:rPr>
+        <w:t xml:space="preserve">        {</w:t>
+      </w:r>
+    </w:p>
+    <w:p>
+      <w:pPr>
+        <w:autoSpaceDE w:val="0"/>
+        <w:autoSpaceDN w:val="0"/>
+        <w:adjustRightInd w:val="0"/>
+        <w:spacing w:after="0" w:line="240" w:lineRule="auto"/>
+        <w:rPr>
+          <w:rFonts w:ascii="Cascadia Mono" w:hAnsi="Cascadia Mono" w:cs="Cascadia Mono"/>
+          <w:color w:val="000000"/>
+          <w:sz w:val="19"/>
+          <w:szCs w:val="19"/>
+          <w:lang w:val="en-US"/>
+        </w:rPr>
+      </w:pPr>
+      <w:r>
+        <w:rPr>
+          <w:rFonts w:ascii="Cascadia Mono" w:hAnsi="Cascadia Mono" w:cs="Cascadia Mono"/>
+          <w:color w:val="000000"/>
+          <w:sz w:val="19"/>
+          <w:szCs w:val="19"/>
+          <w:lang w:val="en-US"/>
+        </w:rPr>
+        <w:t xml:space="preserve">            Queue&lt;</w:t>
+      </w:r>
+      <w:r>
+        <w:rPr>
+          <w:rFonts w:ascii="Cascadia Mono" w:hAnsi="Cascadia Mono" w:cs="Cascadia Mono"/>
+          <w:color w:val="0000FF"/>
+          <w:sz w:val="19"/>
+          <w:szCs w:val="19"/>
+          <w:lang w:val="en-US"/>
+        </w:rPr>
+        <w:t>int</w:t>
+      </w:r>
+      <w:r>
+        <w:rPr>
+          <w:rFonts w:ascii="Cascadia Mono" w:hAnsi="Cascadia Mono" w:cs="Cascadia Mono"/>
+          <w:color w:val="000000"/>
+          <w:sz w:val="19"/>
+          <w:szCs w:val="19"/>
+          <w:lang w:val="en-US"/>
+        </w:rPr>
+        <w:t xml:space="preserve">&gt; queue = </w:t>
+      </w:r>
+      <w:r>
+        <w:rPr>
+          <w:rFonts w:ascii="Cascadia Mono" w:hAnsi="Cascadia Mono" w:cs="Cascadia Mono"/>
+          <w:color w:val="0000FF"/>
+          <w:sz w:val="19"/>
+          <w:szCs w:val="19"/>
+          <w:lang w:val="en-US"/>
+        </w:rPr>
+        <w:t>new</w:t>
+      </w:r>
+      <w:r>
+        <w:rPr>
+          <w:rFonts w:ascii="Cascadia Mono" w:hAnsi="Cascadia Mono" w:cs="Cascadia Mono"/>
+          <w:color w:val="000000"/>
+          <w:sz w:val="19"/>
+          <w:szCs w:val="19"/>
+          <w:lang w:val="en-US"/>
+        </w:rPr>
+        <w:t xml:space="preserve"> Queue&lt;</w:t>
+      </w:r>
+      <w:r>
+        <w:rPr>
+          <w:rFonts w:ascii="Cascadia Mono" w:hAnsi="Cascadia Mono" w:cs="Cascadia Mono"/>
+          <w:color w:val="0000FF"/>
+          <w:sz w:val="19"/>
+          <w:szCs w:val="19"/>
+          <w:lang w:val="en-US"/>
+        </w:rPr>
+        <w:t>int</w:t>
+      </w:r>
+      <w:r>
+        <w:rPr>
+          <w:rFonts w:ascii="Cascadia Mono" w:hAnsi="Cascadia Mono" w:cs="Cascadia Mono"/>
+          <w:color w:val="000000"/>
+          <w:sz w:val="19"/>
+          <w:szCs w:val="19"/>
+          <w:lang w:val="en-US"/>
+        </w:rPr>
+        <w:t>&gt;();</w:t>
+      </w:r>
+    </w:p>
+    <w:p>
+      <w:pPr>
+        <w:autoSpaceDE w:val="0"/>
+        <w:autoSpaceDN w:val="0"/>
+        <w:adjustRightInd w:val="0"/>
+        <w:spacing w:after="0" w:line="240" w:lineRule="auto"/>
+        <w:rPr>
+          <w:rFonts w:ascii="Cascadia Mono" w:hAnsi="Cascadia Mono" w:cs="Cascadia Mono"/>
+          <w:color w:val="000000"/>
+          <w:sz w:val="19"/>
+          <w:szCs w:val="19"/>
+          <w:lang w:val="en-US"/>
+        </w:rPr>
+      </w:pPr>
+    </w:p>
+    <w:p>
+      <w:pPr>
+        <w:autoSpaceDE w:val="0"/>
+        <w:autoSpaceDN w:val="0"/>
+        <w:adjustRightInd w:val="0"/>
+        <w:spacing w:after="0" w:line="240" w:lineRule="auto"/>
+        <w:rPr>
+          <w:rFonts w:ascii="Cascadia Mono" w:hAnsi="Cascadia Mono" w:cs="Cascadia Mono"/>
+          <w:color w:val="000000"/>
+          <w:sz w:val="19"/>
+          <w:szCs w:val="19"/>
+          <w:lang w:val="en-US"/>
+        </w:rPr>
+      </w:pPr>
+      <w:r>
+        <w:rPr>
+          <w:rFonts w:ascii="Cascadia Mono" w:hAnsi="Cascadia Mono" w:cs="Cascadia Mono"/>
+          <w:color w:val="000000"/>
+          <w:sz w:val="19"/>
+          <w:szCs w:val="19"/>
+          <w:lang w:val="en-US"/>
+        </w:rPr>
+        <w:t xml:space="preserve">            queue.Enqueue(v);</w:t>
+      </w:r>
+    </w:p>
+    <w:p>
+      <w:pPr>
+        <w:autoSpaceDE w:val="0"/>
+        <w:autoSpaceDN w:val="0"/>
+        <w:adjustRightInd w:val="0"/>
+        <w:spacing w:after="0" w:line="240" w:lineRule="auto"/>
+        <w:rPr>
+          <w:rFonts w:ascii="Cascadia Mono" w:hAnsi="Cascadia Mono" w:cs="Cascadia Mono"/>
+          <w:color w:val="000000"/>
+          <w:sz w:val="19"/>
+          <w:szCs w:val="19"/>
+          <w:lang w:val="en-US"/>
+        </w:rPr>
+      </w:pPr>
+      <w:r>
+        <w:rPr>
+          <w:rFonts w:ascii="Cascadia Mono" w:hAnsi="Cascadia Mono" w:cs="Cascadia Mono"/>
+          <w:color w:val="000000"/>
+          <w:sz w:val="19"/>
+          <w:szCs w:val="19"/>
+          <w:lang w:val="en-US"/>
+        </w:rPr>
+        <w:t xml:space="preserve">            _walkedList[v] = </w:t>
+      </w:r>
+      <w:r>
+        <w:rPr>
+          <w:rFonts w:ascii="Cascadia Mono" w:hAnsi="Cascadia Mono" w:cs="Cascadia Mono"/>
+          <w:color w:val="0000FF"/>
+          <w:sz w:val="19"/>
+          <w:szCs w:val="19"/>
+          <w:lang w:val="en-US"/>
+        </w:rPr>
+        <w:t>true</w:t>
+      </w:r>
+      <w:r>
+        <w:rPr>
+          <w:rFonts w:ascii="Cascadia Mono" w:hAnsi="Cascadia Mono" w:cs="Cascadia Mono"/>
+          <w:color w:val="000000"/>
+          <w:sz w:val="19"/>
+          <w:szCs w:val="19"/>
+          <w:lang w:val="en-US"/>
+        </w:rPr>
+        <w:t>;</w:t>
+      </w:r>
+    </w:p>
+    <w:p>
+      <w:pPr>
+        <w:autoSpaceDE w:val="0"/>
+        <w:autoSpaceDN w:val="0"/>
+        <w:adjustRightInd w:val="0"/>
+        <w:spacing w:after="0" w:line="240" w:lineRule="auto"/>
+        <w:rPr>
+          <w:rFonts w:ascii="Cascadia Mono" w:hAnsi="Cascadia Mono" w:cs="Cascadia Mono"/>
+          <w:color w:val="000000"/>
+          <w:sz w:val="19"/>
+          <w:szCs w:val="19"/>
+          <w:lang w:val="en-US"/>
+        </w:rPr>
+      </w:pPr>
+    </w:p>
+    <w:p>
+      <w:pPr>
+        <w:autoSpaceDE w:val="0"/>
+        <w:autoSpaceDN w:val="0"/>
+        <w:adjustRightInd w:val="0"/>
+        <w:spacing w:after="0" w:line="240" w:lineRule="auto"/>
+        <w:rPr>
+          <w:rFonts w:ascii="Cascadia Mono" w:hAnsi="Cascadia Mono" w:cs="Cascadia Mono"/>
+          <w:color w:val="000000"/>
+          <w:sz w:val="19"/>
+          <w:szCs w:val="19"/>
+        </w:rPr>
+      </w:pPr>
+      <w:r>
+        <w:rPr>
+          <w:rFonts w:ascii="Cascadia Mono" w:hAnsi="Cascadia Mono" w:cs="Cascadia Mono"/>
+          <w:color w:val="000000"/>
+          <w:sz w:val="19"/>
+          <w:szCs w:val="19"/>
+          <w:lang w:val="en-US"/>
+        </w:rPr>
+        <w:t xml:space="preserve">            </w:t>
+      </w:r>
+      <w:r>
+        <w:rPr>
+          <w:rFonts w:ascii="Cascadia Mono" w:hAnsi="Cascadia Mono" w:cs="Cascadia Mono"/>
+          <w:color w:val="0000FF"/>
+          <w:sz w:val="19"/>
+          <w:szCs w:val="19"/>
+        </w:rPr>
+        <w:t>while</w:t>
+      </w:r>
+      <w:r>
+        <w:rPr>
+          <w:rFonts w:ascii="Cascadia Mono" w:hAnsi="Cascadia Mono" w:cs="Cascadia Mono"/>
+          <w:color w:val="000000"/>
+          <w:sz w:val="19"/>
+          <w:szCs w:val="19"/>
+        </w:rPr>
+        <w:t>(queue.Count &gt; 0)</w:t>
+      </w:r>
+    </w:p>
+    <w:p>
+      <w:pPr>
+        <w:autoSpaceDE w:val="0"/>
+        <w:autoSpaceDN w:val="0"/>
+        <w:adjustRightInd w:val="0"/>
+        <w:spacing w:after="0" w:line="240" w:lineRule="auto"/>
+        <w:rPr>
+          <w:rFonts w:ascii="Cascadia Mono" w:hAnsi="Cascadia Mono" w:cs="Cascadia Mono"/>
+          <w:color w:val="000000"/>
+          <w:sz w:val="19"/>
+          <w:szCs w:val="19"/>
+          <w:lang w:val="en-US"/>
+        </w:rPr>
+      </w:pPr>
+      <w:r>
+        <w:rPr>
+          <w:rFonts w:ascii="Cascadia Mono" w:hAnsi="Cascadia Mono" w:cs="Cascadia Mono"/>
+          <w:color w:val="000000"/>
+          <w:sz w:val="19"/>
+          <w:szCs w:val="19"/>
+          <w:lang w:val="en-US"/>
+        </w:rPr>
+        <w:t xml:space="preserve">            {</w:t>
+      </w:r>
+    </w:p>
+    <w:p>
+      <w:pPr>
+        <w:autoSpaceDE w:val="0"/>
+        <w:autoSpaceDN w:val="0"/>
+        <w:adjustRightInd w:val="0"/>
+        <w:spacing w:after="0" w:line="240" w:lineRule="auto"/>
+        <w:rPr>
+          <w:rFonts w:ascii="Cascadia Mono" w:hAnsi="Cascadia Mono" w:cs="Cascadia Mono"/>
+          <w:color w:val="000000"/>
+          <w:sz w:val="19"/>
+          <w:szCs w:val="19"/>
+          <w:lang w:val="en-US"/>
+        </w:rPr>
+      </w:pPr>
+      <w:r>
+        <w:rPr>
+          <w:rFonts w:ascii="Cascadia Mono" w:hAnsi="Cascadia Mono" w:cs="Cascadia Mono"/>
+          <w:color w:val="000000"/>
+          <w:sz w:val="19"/>
+          <w:szCs w:val="19"/>
+          <w:lang w:val="en-US"/>
+        </w:rPr>
+        <w:t xml:space="preserve">                v = queue.Dequeue();</w:t>
+      </w:r>
+    </w:p>
+    <w:p>
+      <w:pPr>
+        <w:autoSpaceDE w:val="0"/>
+        <w:autoSpaceDN w:val="0"/>
+        <w:adjustRightInd w:val="0"/>
+        <w:spacing w:after="0" w:line="240" w:lineRule="auto"/>
+        <w:rPr>
+          <w:rFonts w:ascii="Cascadia Mono" w:hAnsi="Cascadia Mono" w:cs="Cascadia Mono"/>
+          <w:color w:val="000000"/>
+          <w:sz w:val="19"/>
+          <w:szCs w:val="19"/>
+          <w:lang w:val="en-US"/>
+        </w:rPr>
+      </w:pPr>
+      <w:r>
+        <w:rPr>
+          <w:rFonts w:ascii="Cascadia Mono" w:hAnsi="Cascadia Mono" w:cs="Cascadia Mono"/>
+          <w:color w:val="000000"/>
+          <w:sz w:val="19"/>
+          <w:szCs w:val="19"/>
+          <w:lang w:val="en-US"/>
+        </w:rPr>
+        <w:t xml:space="preserve">                _walkList.Add(v);</w:t>
+      </w:r>
+    </w:p>
+    <w:p>
+      <w:pPr>
+        <w:autoSpaceDE w:val="0"/>
+        <w:autoSpaceDN w:val="0"/>
+        <w:adjustRightInd w:val="0"/>
+        <w:spacing w:after="0" w:line="240" w:lineRule="auto"/>
+        <w:rPr>
+          <w:rFonts w:ascii="Cascadia Mono" w:hAnsi="Cascadia Mono" w:cs="Cascadia Mono"/>
+          <w:color w:val="000000"/>
+          <w:sz w:val="19"/>
+          <w:szCs w:val="19"/>
+          <w:lang w:val="en-US"/>
+        </w:rPr>
+      </w:pPr>
+      <w:r>
+        <w:rPr>
+          <w:rFonts w:ascii="Cascadia Mono" w:hAnsi="Cascadia Mono" w:cs="Cascadia Mono"/>
+          <w:color w:val="000000"/>
+          <w:sz w:val="19"/>
+          <w:szCs w:val="19"/>
+          <w:lang w:val="en-US"/>
+        </w:rPr>
+        <w:t xml:space="preserve">                </w:t>
+      </w:r>
+      <w:r>
+        <w:rPr>
+          <w:rFonts w:ascii="Cascadia Mono" w:hAnsi="Cascadia Mono" w:cs="Cascadia Mono"/>
+          <w:color w:val="0000FF"/>
+          <w:sz w:val="19"/>
+          <w:szCs w:val="19"/>
+          <w:lang w:val="en-US"/>
+        </w:rPr>
+        <w:t>for</w:t>
+      </w:r>
+      <w:r>
+        <w:rPr>
+          <w:rFonts w:ascii="Cascadia Mono" w:hAnsi="Cascadia Mono" w:cs="Cascadia Mono"/>
+          <w:color w:val="000000"/>
+          <w:sz w:val="19"/>
+          <w:szCs w:val="19"/>
+          <w:lang w:val="en-US"/>
+        </w:rPr>
+        <w:t>(</w:t>
+      </w:r>
+      <w:r>
+        <w:rPr>
+          <w:rFonts w:ascii="Cascadia Mono" w:hAnsi="Cascadia Mono" w:cs="Cascadia Mono"/>
+          <w:color w:val="0000FF"/>
+          <w:sz w:val="19"/>
+          <w:szCs w:val="19"/>
+          <w:lang w:val="en-US"/>
+        </w:rPr>
+        <w:t>int</w:t>
+      </w:r>
+      <w:r>
+        <w:rPr>
+          <w:rFonts w:ascii="Cascadia Mono" w:hAnsi="Cascadia Mono" w:cs="Cascadia Mono"/>
+          <w:color w:val="000000"/>
+          <w:sz w:val="19"/>
+          <w:szCs w:val="19"/>
+          <w:lang w:val="en-US"/>
+        </w:rPr>
+        <w:t xml:space="preserve"> i = 0; i &lt; _size; i++)</w:t>
+      </w:r>
+    </w:p>
+    <w:p>
+      <w:pPr>
+        <w:autoSpaceDE w:val="0"/>
+        <w:autoSpaceDN w:val="0"/>
+        <w:adjustRightInd w:val="0"/>
+        <w:spacing w:after="0" w:line="240" w:lineRule="auto"/>
+        <w:rPr>
+          <w:rFonts w:ascii="Cascadia Mono" w:hAnsi="Cascadia Mono" w:cs="Cascadia Mono"/>
+          <w:color w:val="000000"/>
+          <w:sz w:val="19"/>
+          <w:szCs w:val="19"/>
+          <w:lang w:val="en-US"/>
+        </w:rPr>
+      </w:pPr>
+      <w:r>
+        <w:rPr>
+          <w:rFonts w:ascii="Cascadia Mono" w:hAnsi="Cascadia Mono" w:cs="Cascadia Mono"/>
+          <w:color w:val="000000"/>
+          <w:sz w:val="19"/>
+          <w:szCs w:val="19"/>
+          <w:lang w:val="en-US"/>
+        </w:rPr>
+        <w:t xml:space="preserve">                {</w:t>
+      </w:r>
+    </w:p>
+    <w:p>
+      <w:pPr>
+        <w:autoSpaceDE w:val="0"/>
+        <w:autoSpaceDN w:val="0"/>
+        <w:adjustRightInd w:val="0"/>
+        <w:spacing w:after="0" w:line="240" w:lineRule="auto"/>
+        <w:rPr>
+          <w:rFonts w:ascii="Cascadia Mono" w:hAnsi="Cascadia Mono" w:cs="Cascadia Mono"/>
+          <w:color w:val="000000"/>
+          <w:sz w:val="19"/>
+          <w:szCs w:val="19"/>
+          <w:lang w:val="en-US"/>
+        </w:rPr>
+      </w:pPr>
+      <w:r>
+        <w:rPr>
+          <w:rFonts w:ascii="Cascadia Mono" w:hAnsi="Cascadia Mono" w:cs="Cascadia Mono"/>
+          <w:color w:val="000000"/>
+          <w:sz w:val="19"/>
+          <w:szCs w:val="19"/>
+          <w:lang w:val="en-US"/>
+        </w:rPr>
+        <w:t xml:space="preserve">                    </w:t>
+      </w:r>
+      <w:r>
+        <w:rPr>
+          <w:rFonts w:ascii="Cascadia Mono" w:hAnsi="Cascadia Mono" w:cs="Cascadia Mono"/>
+          <w:color w:val="0000FF"/>
+          <w:sz w:val="19"/>
+          <w:szCs w:val="19"/>
+          <w:lang w:val="en-US"/>
+        </w:rPr>
+        <w:t>if</w:t>
+      </w:r>
+      <w:r>
+        <w:rPr>
+          <w:rFonts w:ascii="Cascadia Mono" w:hAnsi="Cascadia Mono" w:cs="Cascadia Mono"/>
+          <w:color w:val="000000"/>
+          <w:sz w:val="19"/>
+          <w:szCs w:val="19"/>
+          <w:lang w:val="en-US"/>
+        </w:rPr>
+        <w:t>(_matrix[v,i] == 1 &amp;&amp; !_walkedList[i])</w:t>
+      </w:r>
+    </w:p>
+    <w:p>
+      <w:pPr>
+        <w:autoSpaceDE w:val="0"/>
+        <w:autoSpaceDN w:val="0"/>
+        <w:adjustRightInd w:val="0"/>
+        <w:spacing w:after="0" w:line="240" w:lineRule="auto"/>
+        <w:rPr>
+          <w:rFonts w:ascii="Cascadia Mono" w:hAnsi="Cascadia Mono" w:cs="Cascadia Mono"/>
+          <w:color w:val="000000"/>
+          <w:sz w:val="19"/>
+          <w:szCs w:val="19"/>
+          <w:lang w:val="en-US"/>
+        </w:rPr>
+      </w:pPr>
+      <w:r>
+        <w:rPr>
+          <w:rFonts w:ascii="Cascadia Mono" w:hAnsi="Cascadia Mono" w:cs="Cascadia Mono"/>
+          <w:color w:val="000000"/>
+          <w:sz w:val="19"/>
+          <w:szCs w:val="19"/>
+          <w:lang w:val="en-US"/>
+        </w:rPr>
+        <w:t xml:space="preserve">                    {</w:t>
+      </w:r>
+    </w:p>
+    <w:p>
+      <w:pPr>
+        <w:autoSpaceDE w:val="0"/>
+        <w:autoSpaceDN w:val="0"/>
+        <w:adjustRightInd w:val="0"/>
+        <w:spacing w:after="0" w:line="240" w:lineRule="auto"/>
+        <w:rPr>
+          <w:rFonts w:ascii="Cascadia Mono" w:hAnsi="Cascadia Mono" w:cs="Cascadia Mono"/>
+          <w:color w:val="000000"/>
+          <w:sz w:val="19"/>
+          <w:szCs w:val="19"/>
+          <w:lang w:val="en-US"/>
+        </w:rPr>
+      </w:pPr>
+      <w:r>
+        <w:rPr>
+          <w:rFonts w:ascii="Cascadia Mono" w:hAnsi="Cascadia Mono" w:cs="Cascadia Mono"/>
+          <w:color w:val="000000"/>
+          <w:sz w:val="19"/>
+          <w:szCs w:val="19"/>
+          <w:lang w:val="en-US"/>
+        </w:rPr>
+        <w:t xml:space="preserve">                        queue.Enqueue(i);</w:t>
+      </w:r>
+    </w:p>
+    <w:p>
+      <w:pPr>
+        <w:autoSpaceDE w:val="0"/>
+        <w:autoSpaceDN w:val="0"/>
+        <w:adjustRightInd w:val="0"/>
+        <w:spacing w:after="0" w:line="240" w:lineRule="auto"/>
+        <w:rPr>
+          <w:rFonts w:ascii="Cascadia Mono" w:hAnsi="Cascadia Mono" w:cs="Cascadia Mono"/>
+          <w:color w:val="000000"/>
+          <w:sz w:val="19"/>
+          <w:szCs w:val="19"/>
+          <w:lang w:val="en-US"/>
+        </w:rPr>
+      </w:pPr>
+      <w:r>
+        <w:rPr>
+          <w:rFonts w:ascii="Cascadia Mono" w:hAnsi="Cascadia Mono" w:cs="Cascadia Mono"/>
+          <w:color w:val="000000"/>
+          <w:sz w:val="19"/>
+          <w:szCs w:val="19"/>
+          <w:lang w:val="en-US"/>
+        </w:rPr>
+        <w:t xml:space="preserve">                        _walkedList[v] = </w:t>
+      </w:r>
+      <w:r>
+        <w:rPr>
+          <w:rFonts w:ascii="Cascadia Mono" w:hAnsi="Cascadia Mono" w:cs="Cascadia Mono"/>
+          <w:color w:val="0000FF"/>
+          <w:sz w:val="19"/>
+          <w:szCs w:val="19"/>
+          <w:lang w:val="en-US"/>
+        </w:rPr>
+        <w:t>true</w:t>
+      </w:r>
+      <w:r>
+        <w:rPr>
+          <w:rFonts w:ascii="Cascadia Mono" w:hAnsi="Cascadia Mono" w:cs="Cascadia Mono"/>
+          <w:color w:val="000000"/>
+          <w:sz w:val="19"/>
+          <w:szCs w:val="19"/>
+          <w:lang w:val="en-US"/>
+        </w:rPr>
+        <w:t>;</w:t>
+      </w:r>
+    </w:p>
+    <w:p>
+      <w:pPr>
+        <w:autoSpaceDE w:val="0"/>
+        <w:autoSpaceDN w:val="0"/>
+        <w:adjustRightInd w:val="0"/>
+        <w:spacing w:after="0" w:line="240" w:lineRule="auto"/>
+        <w:rPr>
+          <w:rFonts w:ascii="Cascadia Mono" w:hAnsi="Cascadia Mono" w:cs="Cascadia Mono"/>
+          <w:color w:val="000000"/>
+          <w:sz w:val="19"/>
+          <w:szCs w:val="19"/>
+          <w:lang w:val="en-US"/>
+        </w:rPr>
+      </w:pPr>
+      <w:r>
+        <w:rPr>
+          <w:rFonts w:ascii="Cascadia Mono" w:hAnsi="Cascadia Mono" w:cs="Cascadia Mono"/>
+          <w:color w:val="000000"/>
+          <w:sz w:val="19"/>
+          <w:szCs w:val="19"/>
+          <w:lang w:val="en-US"/>
+        </w:rPr>
+        <w:t xml:space="preserve">                    }</w:t>
+      </w:r>
+    </w:p>
+    <w:p>
+      <w:pPr>
+        <w:autoSpaceDE w:val="0"/>
+        <w:autoSpaceDN w:val="0"/>
+        <w:adjustRightInd w:val="0"/>
+        <w:spacing w:after="0" w:line="240" w:lineRule="auto"/>
+        <w:rPr>
+          <w:rFonts w:ascii="Cascadia Mono" w:hAnsi="Cascadia Mono" w:cs="Cascadia Mono"/>
+          <w:color w:val="000000"/>
+          <w:sz w:val="19"/>
+          <w:szCs w:val="19"/>
+          <w:lang w:val="en-US"/>
+        </w:rPr>
+      </w:pPr>
+      <w:r>
+        <w:rPr>
+          <w:rFonts w:ascii="Cascadia Mono" w:hAnsi="Cascadia Mono" w:cs="Cascadia Mono"/>
+          <w:color w:val="000000"/>
+          <w:sz w:val="19"/>
+          <w:szCs w:val="19"/>
+          <w:lang w:val="en-US"/>
+        </w:rPr>
+        <w:t xml:space="preserve">                }</w:t>
+      </w:r>
+    </w:p>
+    <w:p>
+      <w:pPr>
+        <w:autoSpaceDE w:val="0"/>
+        <w:autoSpaceDN w:val="0"/>
+        <w:adjustRightInd w:val="0"/>
+        <w:spacing w:after="0" w:line="240" w:lineRule="auto"/>
+        <w:rPr>
+          <w:rFonts w:ascii="Cascadia Mono" w:hAnsi="Cascadia Mono" w:cs="Cascadia Mono"/>
+          <w:color w:val="000000"/>
+          <w:sz w:val="19"/>
+          <w:szCs w:val="19"/>
+          <w:lang w:val="en-US"/>
+        </w:rPr>
+      </w:pPr>
+      <w:r>
+        <w:rPr>
+          <w:rFonts w:ascii="Cascadia Mono" w:hAnsi="Cascadia Mono" w:cs="Cascadia Mono"/>
+          <w:color w:val="000000"/>
+          <w:sz w:val="19"/>
+          <w:szCs w:val="19"/>
+          <w:lang w:val="en-US"/>
+        </w:rPr>
+        <w:t xml:space="preserve">            }</w:t>
+      </w:r>
+    </w:p>
+    <w:p>
+      <w:pPr>
+        <w:autoSpaceDE w:val="0"/>
+        <w:autoSpaceDN w:val="0"/>
+        <w:adjustRightInd w:val="0"/>
+        <w:spacing w:after="0" w:line="240" w:lineRule="auto"/>
+        <w:rPr>
+          <w:rFonts w:ascii="Cascadia Mono" w:hAnsi="Cascadia Mono" w:cs="Cascadia Mono"/>
+          <w:color w:val="000000"/>
+          <w:sz w:val="19"/>
+          <w:szCs w:val="19"/>
+          <w:lang w:val="en-US"/>
+        </w:rPr>
+      </w:pPr>
+      <w:r>
+        <w:rPr>
+          <w:rFonts w:ascii="Cascadia Mono" w:hAnsi="Cascadia Mono" w:cs="Cascadia Mono"/>
+          <w:color w:val="000000"/>
+          <w:sz w:val="19"/>
+          <w:szCs w:val="19"/>
+          <w:lang w:val="en-US"/>
+        </w:rPr>
+        <w:t xml:space="preserve">        }</w:t>
+      </w:r>
+    </w:p>
+    <w:p>
+      <w:pPr>
+        <w:autoSpaceDE w:val="0"/>
+        <w:autoSpaceDN w:val="0"/>
+        <w:adjustRightInd w:val="0"/>
+        <w:spacing w:after="0" w:line="240" w:lineRule="auto"/>
+        <w:rPr>
+          <w:rFonts w:ascii="Cascadia Mono" w:hAnsi="Cascadia Mono" w:cs="Cascadia Mono"/>
+          <w:color w:val="000000"/>
+          <w:sz w:val="19"/>
+          <w:szCs w:val="19"/>
+          <w:lang w:val="en-US"/>
+        </w:rPr>
+      </w:pPr>
+    </w:p>
+    <w:p>
+      <w:pPr>
+        <w:autoSpaceDE w:val="0"/>
+        <w:autoSpaceDN w:val="0"/>
+        <w:adjustRightInd w:val="0"/>
+        <w:spacing w:after="0" w:line="240" w:lineRule="auto"/>
+        <w:rPr>
+          <w:rFonts w:ascii="Cascadia Mono" w:hAnsi="Cascadia Mono" w:cs="Cascadia Mono"/>
+          <w:color w:val="000000"/>
+          <w:sz w:val="19"/>
+          <w:szCs w:val="19"/>
+          <w:lang w:val="en-US"/>
+        </w:rPr>
+      </w:pPr>
+      <w:r>
+        <w:rPr>
+          <w:rFonts w:ascii="Cascadia Mono" w:hAnsi="Cascadia Mono" w:cs="Cascadia Mono"/>
+          <w:color w:val="000000"/>
+          <w:sz w:val="19"/>
+          <w:szCs w:val="19"/>
+          <w:lang w:val="en-US"/>
+        </w:rPr>
+        <w:t xml:space="preserve">        </w:t>
+      </w:r>
+      <w:r>
+        <w:rPr>
+          <w:rFonts w:ascii="Cascadia Mono" w:hAnsi="Cascadia Mono" w:cs="Cascadia Mono"/>
+          <w:color w:val="0000FF"/>
+          <w:sz w:val="19"/>
+          <w:szCs w:val="19"/>
+          <w:lang w:val="en-US"/>
+        </w:rPr>
+        <w:t>public</w:t>
+      </w:r>
+      <w:r>
+        <w:rPr>
+          <w:rFonts w:ascii="Cascadia Mono" w:hAnsi="Cascadia Mono" w:cs="Cascadia Mono"/>
+          <w:color w:val="000000"/>
+          <w:sz w:val="19"/>
+          <w:szCs w:val="19"/>
+          <w:lang w:val="en-US"/>
+        </w:rPr>
+        <w:t xml:space="preserve"> List&lt;</w:t>
+      </w:r>
+      <w:r>
+        <w:rPr>
+          <w:rFonts w:ascii="Cascadia Mono" w:hAnsi="Cascadia Mono" w:cs="Cascadia Mono"/>
+          <w:color w:val="0000FF"/>
+          <w:sz w:val="19"/>
+          <w:szCs w:val="19"/>
+          <w:lang w:val="en-US"/>
+        </w:rPr>
+        <w:t>int</w:t>
+      </w:r>
+      <w:r>
+        <w:rPr>
+          <w:rFonts w:ascii="Cascadia Mono" w:hAnsi="Cascadia Mono" w:cs="Cascadia Mono"/>
+          <w:color w:val="000000"/>
+          <w:sz w:val="19"/>
+          <w:szCs w:val="19"/>
+          <w:lang w:val="en-US"/>
+        </w:rPr>
+        <w:t>&gt; MyBreadthFirstSearch()</w:t>
+      </w:r>
+    </w:p>
+    <w:p>
+      <w:pPr>
+        <w:autoSpaceDE w:val="0"/>
+        <w:autoSpaceDN w:val="0"/>
+        <w:adjustRightInd w:val="0"/>
+        <w:spacing w:after="0" w:line="240" w:lineRule="auto"/>
+        <w:rPr>
+          <w:rFonts w:ascii="Cascadia Mono" w:hAnsi="Cascadia Mono" w:cs="Cascadia Mono"/>
+          <w:color w:val="000000"/>
+          <w:sz w:val="19"/>
+          <w:szCs w:val="19"/>
+          <w:lang w:val="en-US"/>
+        </w:rPr>
+      </w:pPr>
+      <w:r>
+        <w:rPr>
+          <w:rFonts w:ascii="Cascadia Mono" w:hAnsi="Cascadia Mono" w:cs="Cascadia Mono"/>
+          <w:color w:val="000000"/>
+          <w:sz w:val="19"/>
+          <w:szCs w:val="19"/>
+          <w:lang w:val="en-US"/>
+        </w:rPr>
+        <w:t xml:space="preserve">        {</w:t>
+      </w:r>
+    </w:p>
+    <w:p>
+      <w:pPr>
+        <w:autoSpaceDE w:val="0"/>
+        <w:autoSpaceDN w:val="0"/>
+        <w:adjustRightInd w:val="0"/>
+        <w:spacing w:after="0" w:line="240" w:lineRule="auto"/>
+        <w:rPr>
+          <w:rFonts w:ascii="Cascadia Mono" w:hAnsi="Cascadia Mono" w:cs="Cascadia Mono"/>
+          <w:color w:val="000000"/>
+          <w:sz w:val="19"/>
+          <w:szCs w:val="19"/>
+          <w:lang w:val="en-US"/>
+        </w:rPr>
+      </w:pPr>
+      <w:r>
+        <w:rPr>
+          <w:rFonts w:ascii="Cascadia Mono" w:hAnsi="Cascadia Mono" w:cs="Cascadia Mono"/>
+          <w:color w:val="000000"/>
+          <w:sz w:val="19"/>
+          <w:szCs w:val="19"/>
+          <w:lang w:val="en-US"/>
+        </w:rPr>
+        <w:t xml:space="preserve">            _walkedList = </w:t>
+      </w:r>
+      <w:r>
+        <w:rPr>
+          <w:rFonts w:ascii="Cascadia Mono" w:hAnsi="Cascadia Mono" w:cs="Cascadia Mono"/>
+          <w:color w:val="0000FF"/>
+          <w:sz w:val="19"/>
+          <w:szCs w:val="19"/>
+          <w:lang w:val="en-US"/>
+        </w:rPr>
+        <w:t>new</w:t>
+      </w:r>
+      <w:r>
+        <w:rPr>
+          <w:rFonts w:ascii="Cascadia Mono" w:hAnsi="Cascadia Mono" w:cs="Cascadia Mono"/>
+          <w:color w:val="000000"/>
+          <w:sz w:val="19"/>
+          <w:szCs w:val="19"/>
+          <w:lang w:val="en-US"/>
+        </w:rPr>
+        <w:t xml:space="preserve"> </w:t>
+      </w:r>
+      <w:r>
+        <w:rPr>
+          <w:rFonts w:ascii="Cascadia Mono" w:hAnsi="Cascadia Mono" w:cs="Cascadia Mono"/>
+          <w:color w:val="0000FF"/>
+          <w:sz w:val="19"/>
+          <w:szCs w:val="19"/>
+          <w:lang w:val="en-US"/>
+        </w:rPr>
+        <w:t>bool</w:t>
+      </w:r>
+      <w:r>
+        <w:rPr>
+          <w:rFonts w:ascii="Cascadia Mono" w:hAnsi="Cascadia Mono" w:cs="Cascadia Mono"/>
+          <w:color w:val="000000"/>
+          <w:sz w:val="19"/>
+          <w:szCs w:val="19"/>
+          <w:lang w:val="en-US"/>
+        </w:rPr>
+        <w:t>[_size];</w:t>
+      </w:r>
+    </w:p>
+    <w:p>
+      <w:pPr>
+        <w:autoSpaceDE w:val="0"/>
+        <w:autoSpaceDN w:val="0"/>
+        <w:adjustRightInd w:val="0"/>
+        <w:spacing w:after="0" w:line="240" w:lineRule="auto"/>
+        <w:rPr>
+          <w:rFonts w:ascii="Cascadia Mono" w:hAnsi="Cascadia Mono" w:cs="Cascadia Mono"/>
+          <w:color w:val="000000"/>
+          <w:sz w:val="19"/>
+          <w:szCs w:val="19"/>
+          <w:lang w:val="en-US"/>
+        </w:rPr>
+      </w:pPr>
+      <w:r>
+        <w:rPr>
+          <w:rFonts w:ascii="Cascadia Mono" w:hAnsi="Cascadia Mono" w:cs="Cascadia Mono"/>
+          <w:color w:val="000000"/>
+          <w:sz w:val="19"/>
+          <w:szCs w:val="19"/>
+          <w:lang w:val="en-US"/>
+        </w:rPr>
+        <w:t xml:space="preserve">            </w:t>
+      </w:r>
+      <w:r>
+        <w:rPr>
+          <w:rFonts w:ascii="Cascadia Mono" w:hAnsi="Cascadia Mono" w:cs="Cascadia Mono"/>
+          <w:color w:val="0000FF"/>
+          <w:sz w:val="19"/>
+          <w:szCs w:val="19"/>
+          <w:lang w:val="en-US"/>
+        </w:rPr>
+        <w:t>for</w:t>
+      </w:r>
+      <w:r>
+        <w:rPr>
+          <w:rFonts w:ascii="Cascadia Mono" w:hAnsi="Cascadia Mono" w:cs="Cascadia Mono"/>
+          <w:color w:val="000000"/>
+          <w:sz w:val="19"/>
+          <w:szCs w:val="19"/>
+          <w:lang w:val="en-US"/>
+        </w:rPr>
+        <w:t xml:space="preserve"> (</w:t>
+      </w:r>
+      <w:r>
+        <w:rPr>
+          <w:rFonts w:ascii="Cascadia Mono" w:hAnsi="Cascadia Mono" w:cs="Cascadia Mono"/>
+          <w:color w:val="0000FF"/>
+          <w:sz w:val="19"/>
+          <w:szCs w:val="19"/>
+          <w:lang w:val="en-US"/>
+        </w:rPr>
+        <w:t>int</w:t>
+      </w:r>
+      <w:r>
+        <w:rPr>
+          <w:rFonts w:ascii="Cascadia Mono" w:hAnsi="Cascadia Mono" w:cs="Cascadia Mono"/>
+          <w:color w:val="000000"/>
+          <w:sz w:val="19"/>
+          <w:szCs w:val="19"/>
+          <w:lang w:val="en-US"/>
+        </w:rPr>
+        <w:t xml:space="preserve"> i = 0; i &lt; _size; i++)</w:t>
+      </w:r>
+    </w:p>
+    <w:p>
+      <w:pPr>
+        <w:autoSpaceDE w:val="0"/>
+        <w:autoSpaceDN w:val="0"/>
+        <w:adjustRightInd w:val="0"/>
+        <w:spacing w:after="0" w:line="240" w:lineRule="auto"/>
+        <w:rPr>
+          <w:rFonts w:ascii="Cascadia Mono" w:hAnsi="Cascadia Mono" w:cs="Cascadia Mono"/>
+          <w:color w:val="000000"/>
+          <w:sz w:val="19"/>
+          <w:szCs w:val="19"/>
+          <w:lang w:val="en-US"/>
+        </w:rPr>
+      </w:pPr>
+      <w:r>
+        <w:rPr>
+          <w:rFonts w:ascii="Cascadia Mono" w:hAnsi="Cascadia Mono" w:cs="Cascadia Mono"/>
+          <w:color w:val="000000"/>
+          <w:sz w:val="19"/>
+          <w:szCs w:val="19"/>
+          <w:lang w:val="en-US"/>
+        </w:rPr>
+        <w:t xml:space="preserve">            {</w:t>
+      </w:r>
+    </w:p>
+    <w:p>
+      <w:pPr>
+        <w:autoSpaceDE w:val="0"/>
+        <w:autoSpaceDN w:val="0"/>
+        <w:adjustRightInd w:val="0"/>
+        <w:spacing w:after="0" w:line="240" w:lineRule="auto"/>
+        <w:rPr>
+          <w:rFonts w:ascii="Cascadia Mono" w:hAnsi="Cascadia Mono" w:cs="Cascadia Mono"/>
+          <w:color w:val="000000"/>
+          <w:sz w:val="19"/>
+          <w:szCs w:val="19"/>
+          <w:lang w:val="en-US"/>
+        </w:rPr>
+      </w:pPr>
+      <w:r>
+        <w:rPr>
+          <w:rFonts w:ascii="Cascadia Mono" w:hAnsi="Cascadia Mono" w:cs="Cascadia Mono"/>
+          <w:color w:val="000000"/>
+          <w:sz w:val="19"/>
+          <w:szCs w:val="19"/>
+          <w:lang w:val="en-US"/>
+        </w:rPr>
+        <w:t xml:space="preserve">                </w:t>
+      </w:r>
+      <w:r>
+        <w:rPr>
+          <w:rFonts w:ascii="Cascadia Mono" w:hAnsi="Cascadia Mono" w:cs="Cascadia Mono"/>
+          <w:color w:val="0000FF"/>
+          <w:sz w:val="19"/>
+          <w:szCs w:val="19"/>
+          <w:lang w:val="en-US"/>
+        </w:rPr>
+        <w:t>if</w:t>
+      </w:r>
+      <w:r>
+        <w:rPr>
+          <w:rFonts w:ascii="Cascadia Mono" w:hAnsi="Cascadia Mono" w:cs="Cascadia Mono"/>
+          <w:color w:val="000000"/>
+          <w:sz w:val="19"/>
+          <w:szCs w:val="19"/>
+          <w:lang w:val="en-US"/>
+        </w:rPr>
+        <w:t xml:space="preserve"> (!_walkedList[i])</w:t>
+      </w:r>
+    </w:p>
+    <w:p>
+      <w:pPr>
+        <w:autoSpaceDE w:val="0"/>
+        <w:autoSpaceDN w:val="0"/>
+        <w:adjustRightInd w:val="0"/>
+        <w:spacing w:after="0" w:line="240" w:lineRule="auto"/>
+        <w:rPr>
+          <w:rFonts w:ascii="Cascadia Mono" w:hAnsi="Cascadia Mono" w:cs="Cascadia Mono"/>
+          <w:color w:val="000000"/>
+          <w:sz w:val="19"/>
+          <w:szCs w:val="19"/>
+          <w:lang w:val="en-US"/>
+        </w:rPr>
+      </w:pPr>
+      <w:r>
+        <w:rPr>
+          <w:rFonts w:ascii="Cascadia Mono" w:hAnsi="Cascadia Mono" w:cs="Cascadia Mono"/>
+          <w:color w:val="000000"/>
+          <w:sz w:val="19"/>
+          <w:szCs w:val="19"/>
+          <w:lang w:val="en-US"/>
+        </w:rPr>
+        <w:t xml:space="preserve">                {</w:t>
+      </w:r>
+    </w:p>
+    <w:p>
+      <w:pPr>
+        <w:autoSpaceDE w:val="0"/>
+        <w:autoSpaceDN w:val="0"/>
+        <w:adjustRightInd w:val="0"/>
+        <w:spacing w:after="0" w:line="240" w:lineRule="auto"/>
+        <w:rPr>
+          <w:rFonts w:ascii="Cascadia Mono" w:hAnsi="Cascadia Mono" w:cs="Cascadia Mono"/>
+          <w:color w:val="000000"/>
+          <w:sz w:val="19"/>
+          <w:szCs w:val="19"/>
+          <w:lang w:val="en-US"/>
+        </w:rPr>
+      </w:pPr>
+      <w:r>
+        <w:rPr>
+          <w:rFonts w:ascii="Cascadia Mono" w:hAnsi="Cascadia Mono" w:cs="Cascadia Mono"/>
+          <w:color w:val="000000"/>
+          <w:sz w:val="19"/>
+          <w:szCs w:val="19"/>
+          <w:lang w:val="en-US"/>
+        </w:rPr>
+        <w:t xml:space="preserve">                    UnderBreadthFirstSearch(i);</w:t>
+      </w:r>
+    </w:p>
+    <w:p>
+      <w:pPr>
+        <w:autoSpaceDE w:val="0"/>
+        <w:autoSpaceDN w:val="0"/>
+        <w:adjustRightInd w:val="0"/>
+        <w:spacing w:after="0" w:line="240" w:lineRule="auto"/>
+        <w:rPr>
+          <w:rFonts w:ascii="Cascadia Mono" w:hAnsi="Cascadia Mono" w:cs="Cascadia Mono"/>
+          <w:color w:val="000000"/>
+          <w:sz w:val="19"/>
+          <w:szCs w:val="19"/>
+          <w:lang w:val="en-US"/>
+        </w:rPr>
+      </w:pPr>
+      <w:r>
+        <w:rPr>
+          <w:rFonts w:ascii="Cascadia Mono" w:hAnsi="Cascadia Mono" w:cs="Cascadia Mono"/>
+          <w:color w:val="000000"/>
+          <w:sz w:val="19"/>
+          <w:szCs w:val="19"/>
+          <w:lang w:val="en-US"/>
+        </w:rPr>
+        <w:t xml:space="preserve">                }</w:t>
+      </w:r>
+    </w:p>
+    <w:p>
+      <w:pPr>
+        <w:autoSpaceDE w:val="0"/>
+        <w:autoSpaceDN w:val="0"/>
+        <w:adjustRightInd w:val="0"/>
+        <w:spacing w:after="0" w:line="240" w:lineRule="auto"/>
+        <w:rPr>
+          <w:rFonts w:ascii="Cascadia Mono" w:hAnsi="Cascadia Mono" w:cs="Cascadia Mono"/>
+          <w:color w:val="000000"/>
+          <w:sz w:val="19"/>
+          <w:szCs w:val="19"/>
+          <w:lang w:val="en-US"/>
+        </w:rPr>
+      </w:pPr>
+      <w:r>
+        <w:rPr>
+          <w:rFonts w:ascii="Cascadia Mono" w:hAnsi="Cascadia Mono" w:cs="Cascadia Mono"/>
+          <w:color w:val="000000"/>
+          <w:sz w:val="19"/>
+          <w:szCs w:val="19"/>
+          <w:lang w:val="en-US"/>
+        </w:rPr>
+        <w:t xml:space="preserve">            }</w:t>
+      </w:r>
+    </w:p>
+    <w:p>
+      <w:pPr>
+        <w:autoSpaceDE w:val="0"/>
+        <w:autoSpaceDN w:val="0"/>
+        <w:adjustRightInd w:val="0"/>
+        <w:spacing w:after="0" w:line="240" w:lineRule="auto"/>
+        <w:rPr>
+          <w:rFonts w:ascii="Cascadia Mono" w:hAnsi="Cascadia Mono" w:cs="Cascadia Mono"/>
+          <w:color w:val="000000"/>
+          <w:sz w:val="19"/>
+          <w:szCs w:val="19"/>
+          <w:lang w:val="en-US"/>
+        </w:rPr>
+      </w:pPr>
+      <w:r>
+        <w:rPr>
+          <w:rFonts w:ascii="Cascadia Mono" w:hAnsi="Cascadia Mono" w:cs="Cascadia Mono"/>
+          <w:color w:val="000000"/>
+          <w:sz w:val="19"/>
+          <w:szCs w:val="19"/>
+          <w:lang w:val="en-US"/>
+        </w:rPr>
+        <w:t xml:space="preserve">            </w:t>
+      </w:r>
+      <w:r>
+        <w:rPr>
+          <w:rFonts w:ascii="Cascadia Mono" w:hAnsi="Cascadia Mono" w:cs="Cascadia Mono"/>
+          <w:color w:val="0000FF"/>
+          <w:sz w:val="19"/>
+          <w:szCs w:val="19"/>
+          <w:lang w:val="en-US"/>
+        </w:rPr>
+        <w:t>return</w:t>
+      </w:r>
+      <w:r>
+        <w:rPr>
+          <w:rFonts w:ascii="Cascadia Mono" w:hAnsi="Cascadia Mono" w:cs="Cascadia Mono"/>
+          <w:color w:val="000000"/>
+          <w:sz w:val="19"/>
+          <w:szCs w:val="19"/>
+          <w:lang w:val="en-US"/>
+        </w:rPr>
+        <w:t xml:space="preserve"> _walkList;</w:t>
+      </w:r>
+    </w:p>
+    <w:p>
+      <w:pPr>
+        <w:autoSpaceDE w:val="0"/>
+        <w:autoSpaceDN w:val="0"/>
+        <w:adjustRightInd w:val="0"/>
+        <w:spacing w:after="0" w:line="240" w:lineRule="auto"/>
+        <w:rPr>
+          <w:rFonts w:ascii="Cascadia Mono" w:hAnsi="Cascadia Mono" w:cs="Cascadia Mono"/>
+          <w:color w:val="000000"/>
+          <w:sz w:val="19"/>
+          <w:szCs w:val="19"/>
+          <w:lang w:val="en-US"/>
+        </w:rPr>
+      </w:pPr>
+      <w:r>
+        <w:rPr>
+          <w:rFonts w:ascii="Cascadia Mono" w:hAnsi="Cascadia Mono" w:cs="Cascadia Mono"/>
+          <w:color w:val="000000"/>
+          <w:sz w:val="19"/>
+          <w:szCs w:val="19"/>
+          <w:lang w:val="en-US"/>
+        </w:rPr>
+        <w:t xml:space="preserve">        }</w:t>
+      </w:r>
+    </w:p>
+    <w:p>
+      <w:pPr>
+        <w:autoSpaceDE w:val="0"/>
+        <w:autoSpaceDN w:val="0"/>
+        <w:adjustRightInd w:val="0"/>
+        <w:spacing w:after="0" w:line="240" w:lineRule="auto"/>
+        <w:rPr>
+          <w:rFonts w:ascii="Cascadia Mono" w:hAnsi="Cascadia Mono" w:cs="Cascadia Mono"/>
+          <w:color w:val="000000"/>
+          <w:sz w:val="19"/>
+          <w:szCs w:val="19"/>
+          <w:lang w:val="en-US"/>
+        </w:rPr>
+      </w:pPr>
+    </w:p>
+    <w:p>
+      <w:pPr>
+        <w:autoSpaceDE w:val="0"/>
+        <w:autoSpaceDN w:val="0"/>
+        <w:adjustRightInd w:val="0"/>
+        <w:spacing w:after="0" w:line="240" w:lineRule="auto"/>
+        <w:rPr>
+          <w:rFonts w:ascii="Cascadia Mono" w:hAnsi="Cascadia Mono" w:cs="Cascadia Mono"/>
+          <w:color w:val="000000"/>
+          <w:sz w:val="19"/>
+          <w:szCs w:val="19"/>
+          <w:lang w:val="en-US"/>
+        </w:rPr>
+      </w:pPr>
+      <w:r>
+        <w:rPr>
+          <w:rFonts w:ascii="Cascadia Mono" w:hAnsi="Cascadia Mono" w:cs="Cascadia Mono"/>
+          <w:color w:val="000000"/>
+          <w:sz w:val="19"/>
+          <w:szCs w:val="19"/>
+          <w:lang w:val="en-US"/>
+        </w:rPr>
+        <w:t xml:space="preserve">        </w:t>
+      </w:r>
+      <w:r>
+        <w:rPr>
+          <w:rFonts w:ascii="Cascadia Mono" w:hAnsi="Cascadia Mono" w:cs="Cascadia Mono"/>
+          <w:color w:val="0000FF"/>
+          <w:sz w:val="19"/>
+          <w:szCs w:val="19"/>
+          <w:lang w:val="en-US"/>
+        </w:rPr>
+        <w:t>private</w:t>
+      </w:r>
+      <w:r>
+        <w:rPr>
+          <w:rFonts w:ascii="Cascadia Mono" w:hAnsi="Cascadia Mono" w:cs="Cascadia Mono"/>
+          <w:color w:val="000000"/>
+          <w:sz w:val="19"/>
+          <w:szCs w:val="19"/>
+          <w:lang w:val="en-US"/>
+        </w:rPr>
+        <w:t xml:space="preserve"> </w:t>
+      </w:r>
+      <w:r>
+        <w:rPr>
+          <w:rFonts w:ascii="Cascadia Mono" w:hAnsi="Cascadia Mono" w:cs="Cascadia Mono"/>
+          <w:color w:val="0000FF"/>
+          <w:sz w:val="19"/>
+          <w:szCs w:val="19"/>
+          <w:lang w:val="en-US"/>
+        </w:rPr>
+        <w:t>void</w:t>
+      </w:r>
+      <w:r>
+        <w:rPr>
+          <w:rFonts w:ascii="Cascadia Mono" w:hAnsi="Cascadia Mono" w:cs="Cascadia Mono"/>
+          <w:color w:val="000000"/>
+          <w:sz w:val="19"/>
+          <w:szCs w:val="19"/>
+          <w:lang w:val="en-US"/>
+        </w:rPr>
+        <w:t xml:space="preserve"> MyUnderBreadthFirstSearch(</w:t>
+      </w:r>
+      <w:r>
+        <w:rPr>
+          <w:rFonts w:ascii="Cascadia Mono" w:hAnsi="Cascadia Mono" w:cs="Cascadia Mono"/>
+          <w:color w:val="0000FF"/>
+          <w:sz w:val="19"/>
+          <w:szCs w:val="19"/>
+          <w:lang w:val="en-US"/>
+        </w:rPr>
+        <w:t>int</w:t>
+      </w:r>
+      <w:r>
+        <w:rPr>
+          <w:rFonts w:ascii="Cascadia Mono" w:hAnsi="Cascadia Mono" w:cs="Cascadia Mono"/>
+          <w:color w:val="000000"/>
+          <w:sz w:val="19"/>
+          <w:szCs w:val="19"/>
+          <w:lang w:val="en-US"/>
+        </w:rPr>
+        <w:t xml:space="preserve"> v)</w:t>
+      </w:r>
+    </w:p>
+    <w:p>
+      <w:pPr>
+        <w:autoSpaceDE w:val="0"/>
+        <w:autoSpaceDN w:val="0"/>
+        <w:adjustRightInd w:val="0"/>
+        <w:spacing w:after="0" w:line="240" w:lineRule="auto"/>
+        <w:rPr>
+          <w:rFonts w:ascii="Cascadia Mono" w:hAnsi="Cascadia Mono" w:cs="Cascadia Mono"/>
+          <w:color w:val="000000"/>
+          <w:sz w:val="19"/>
+          <w:szCs w:val="19"/>
+          <w:lang w:val="en-US"/>
+        </w:rPr>
+      </w:pPr>
+      <w:r>
+        <w:rPr>
+          <w:rFonts w:ascii="Cascadia Mono" w:hAnsi="Cascadia Mono" w:cs="Cascadia Mono"/>
+          <w:color w:val="000000"/>
+          <w:sz w:val="19"/>
+          <w:szCs w:val="19"/>
+          <w:lang w:val="en-US"/>
+        </w:rPr>
+        <w:t xml:space="preserve">        {</w:t>
+      </w:r>
+    </w:p>
+    <w:p>
+      <w:pPr>
+        <w:autoSpaceDE w:val="0"/>
+        <w:autoSpaceDN w:val="0"/>
+        <w:adjustRightInd w:val="0"/>
+        <w:spacing w:after="0" w:line="240" w:lineRule="auto"/>
+        <w:rPr>
+          <w:rFonts w:ascii="Cascadia Mono" w:hAnsi="Cascadia Mono" w:cs="Cascadia Mono"/>
+          <w:color w:val="000000"/>
+          <w:sz w:val="19"/>
+          <w:szCs w:val="19"/>
+          <w:lang w:val="en-US"/>
+        </w:rPr>
+      </w:pPr>
+      <w:r>
+        <w:rPr>
+          <w:rFonts w:ascii="Cascadia Mono" w:hAnsi="Cascadia Mono" w:cs="Cascadia Mono"/>
+          <w:color w:val="000000"/>
+          <w:sz w:val="19"/>
+          <w:szCs w:val="19"/>
+          <w:lang w:val="en-US"/>
+        </w:rPr>
+        <w:t xml:space="preserve">            queueuueue queue = </w:t>
+      </w:r>
+      <w:r>
+        <w:rPr>
+          <w:rFonts w:ascii="Cascadia Mono" w:hAnsi="Cascadia Mono" w:cs="Cascadia Mono"/>
+          <w:color w:val="0000FF"/>
+          <w:sz w:val="19"/>
+          <w:szCs w:val="19"/>
+          <w:lang w:val="en-US"/>
+        </w:rPr>
+        <w:t>new</w:t>
+      </w:r>
+      <w:r>
+        <w:rPr>
+          <w:rFonts w:ascii="Cascadia Mono" w:hAnsi="Cascadia Mono" w:cs="Cascadia Mono"/>
+          <w:color w:val="000000"/>
+          <w:sz w:val="19"/>
+          <w:szCs w:val="19"/>
+          <w:lang w:val="en-US"/>
+        </w:rPr>
+        <w:t xml:space="preserve"> queueuueue();</w:t>
+      </w:r>
+    </w:p>
+    <w:p>
+      <w:pPr>
+        <w:autoSpaceDE w:val="0"/>
+        <w:autoSpaceDN w:val="0"/>
+        <w:adjustRightInd w:val="0"/>
+        <w:spacing w:after="0" w:line="240" w:lineRule="auto"/>
+        <w:rPr>
+          <w:rFonts w:ascii="Cascadia Mono" w:hAnsi="Cascadia Mono" w:cs="Cascadia Mono"/>
+          <w:color w:val="000000"/>
+          <w:sz w:val="19"/>
+          <w:szCs w:val="19"/>
+          <w:lang w:val="en-US"/>
+        </w:rPr>
+      </w:pPr>
+    </w:p>
+    <w:p>
+      <w:pPr>
+        <w:autoSpaceDE w:val="0"/>
+        <w:autoSpaceDN w:val="0"/>
+        <w:adjustRightInd w:val="0"/>
+        <w:spacing w:after="0" w:line="240" w:lineRule="auto"/>
+        <w:rPr>
+          <w:rFonts w:ascii="Cascadia Mono" w:hAnsi="Cascadia Mono" w:cs="Cascadia Mono"/>
+          <w:color w:val="000000"/>
+          <w:sz w:val="19"/>
+          <w:szCs w:val="19"/>
+          <w:lang w:val="en-US"/>
+        </w:rPr>
+      </w:pPr>
+      <w:r>
+        <w:rPr>
+          <w:rFonts w:ascii="Cascadia Mono" w:hAnsi="Cascadia Mono" w:cs="Cascadia Mono"/>
+          <w:color w:val="000000"/>
+          <w:sz w:val="19"/>
+          <w:szCs w:val="19"/>
+          <w:lang w:val="en-US"/>
+        </w:rPr>
+        <w:t xml:space="preserve">            queue.Push(v);</w:t>
+      </w:r>
+    </w:p>
+    <w:p>
+      <w:pPr>
+        <w:autoSpaceDE w:val="0"/>
+        <w:autoSpaceDN w:val="0"/>
+        <w:adjustRightInd w:val="0"/>
+        <w:spacing w:after="0" w:line="240" w:lineRule="auto"/>
+        <w:rPr>
+          <w:rFonts w:ascii="Cascadia Mono" w:hAnsi="Cascadia Mono" w:cs="Cascadia Mono"/>
+          <w:color w:val="000000"/>
+          <w:sz w:val="19"/>
+          <w:szCs w:val="19"/>
+          <w:lang w:val="en-US"/>
+        </w:rPr>
+      </w:pPr>
+      <w:r>
+        <w:rPr>
+          <w:rFonts w:ascii="Cascadia Mono" w:hAnsi="Cascadia Mono" w:cs="Cascadia Mono"/>
+          <w:color w:val="000000"/>
+          <w:sz w:val="19"/>
+          <w:szCs w:val="19"/>
+          <w:lang w:val="en-US"/>
+        </w:rPr>
+        <w:t xml:space="preserve">            _walkedList[v] = </w:t>
+      </w:r>
+      <w:r>
+        <w:rPr>
+          <w:rFonts w:ascii="Cascadia Mono" w:hAnsi="Cascadia Mono" w:cs="Cascadia Mono"/>
+          <w:color w:val="0000FF"/>
+          <w:sz w:val="19"/>
+          <w:szCs w:val="19"/>
+          <w:lang w:val="en-US"/>
+        </w:rPr>
+        <w:t>true</w:t>
+      </w:r>
+      <w:r>
+        <w:rPr>
+          <w:rFonts w:ascii="Cascadia Mono" w:hAnsi="Cascadia Mono" w:cs="Cascadia Mono"/>
+          <w:color w:val="000000"/>
+          <w:sz w:val="19"/>
+          <w:szCs w:val="19"/>
+          <w:lang w:val="en-US"/>
+        </w:rPr>
+        <w:t>;</w:t>
+      </w:r>
+    </w:p>
+    <w:p>
+      <w:pPr>
+        <w:autoSpaceDE w:val="0"/>
+        <w:autoSpaceDN w:val="0"/>
+        <w:adjustRightInd w:val="0"/>
+        <w:spacing w:after="0" w:line="240" w:lineRule="auto"/>
+        <w:rPr>
+          <w:rFonts w:ascii="Cascadia Mono" w:hAnsi="Cascadia Mono" w:cs="Cascadia Mono"/>
+          <w:color w:val="000000"/>
+          <w:sz w:val="19"/>
+          <w:szCs w:val="19"/>
+          <w:lang w:val="en-US"/>
+        </w:rPr>
+      </w:pPr>
+    </w:p>
+    <w:p>
+      <w:pPr>
+        <w:autoSpaceDE w:val="0"/>
+        <w:autoSpaceDN w:val="0"/>
+        <w:adjustRightInd w:val="0"/>
+        <w:spacing w:after="0" w:line="240" w:lineRule="auto"/>
+        <w:rPr>
+          <w:rFonts w:ascii="Cascadia Mono" w:hAnsi="Cascadia Mono" w:cs="Cascadia Mono"/>
+          <w:color w:val="000000"/>
+          <w:sz w:val="19"/>
+          <w:szCs w:val="19"/>
+          <w:lang w:val="en-US"/>
+        </w:rPr>
+      </w:pPr>
+      <w:r>
+        <w:rPr>
+          <w:rFonts w:ascii="Cascadia Mono" w:hAnsi="Cascadia Mono" w:cs="Cascadia Mono"/>
+          <w:color w:val="000000"/>
+          <w:sz w:val="19"/>
+          <w:szCs w:val="19"/>
+          <w:lang w:val="en-US"/>
+        </w:rPr>
+        <w:t xml:space="preserve">            </w:t>
+      </w:r>
+      <w:r>
+        <w:rPr>
+          <w:rFonts w:ascii="Cascadia Mono" w:hAnsi="Cascadia Mono" w:cs="Cascadia Mono"/>
+          <w:color w:val="0000FF"/>
+          <w:sz w:val="19"/>
+          <w:szCs w:val="19"/>
+          <w:lang w:val="en-US"/>
+        </w:rPr>
+        <w:t>while</w:t>
+      </w:r>
+      <w:r>
+        <w:rPr>
+          <w:rFonts w:ascii="Cascadia Mono" w:hAnsi="Cascadia Mono" w:cs="Cascadia Mono"/>
+          <w:color w:val="000000"/>
+          <w:sz w:val="19"/>
+          <w:szCs w:val="19"/>
+          <w:lang w:val="en-US"/>
+        </w:rPr>
+        <w:t xml:space="preserve"> (queue.Count &gt; 0)</w:t>
+      </w:r>
+    </w:p>
+    <w:p>
+      <w:pPr>
+        <w:autoSpaceDE w:val="0"/>
+        <w:autoSpaceDN w:val="0"/>
+        <w:adjustRightInd w:val="0"/>
+        <w:spacing w:after="0" w:line="240" w:lineRule="auto"/>
+        <w:rPr>
+          <w:rFonts w:ascii="Cascadia Mono" w:hAnsi="Cascadia Mono" w:cs="Cascadia Mono"/>
+          <w:color w:val="000000"/>
+          <w:sz w:val="19"/>
+          <w:szCs w:val="19"/>
+          <w:lang w:val="en-US"/>
+        </w:rPr>
+      </w:pPr>
+      <w:r>
+        <w:rPr>
+          <w:rFonts w:ascii="Cascadia Mono" w:hAnsi="Cascadia Mono" w:cs="Cascadia Mono"/>
+          <w:color w:val="000000"/>
+          <w:sz w:val="19"/>
+          <w:szCs w:val="19"/>
+          <w:lang w:val="en-US"/>
+        </w:rPr>
+        <w:t xml:space="preserve">            {</w:t>
+      </w:r>
+    </w:p>
+    <w:p>
+      <w:pPr>
+        <w:autoSpaceDE w:val="0"/>
+        <w:autoSpaceDN w:val="0"/>
+        <w:adjustRightInd w:val="0"/>
+        <w:spacing w:after="0" w:line="240" w:lineRule="auto"/>
+        <w:rPr>
+          <w:rFonts w:ascii="Cascadia Mono" w:hAnsi="Cascadia Mono" w:cs="Cascadia Mono"/>
+          <w:color w:val="000000"/>
+          <w:sz w:val="19"/>
+          <w:szCs w:val="19"/>
+          <w:lang w:val="en-US"/>
+        </w:rPr>
+      </w:pPr>
+      <w:r>
+        <w:rPr>
+          <w:rFonts w:ascii="Cascadia Mono" w:hAnsi="Cascadia Mono" w:cs="Cascadia Mono"/>
+          <w:color w:val="000000"/>
+          <w:sz w:val="19"/>
+          <w:szCs w:val="19"/>
+          <w:lang w:val="en-US"/>
+        </w:rPr>
+        <w:t xml:space="preserve">                v = queue.Pop();</w:t>
+      </w:r>
+    </w:p>
+    <w:p>
+      <w:pPr>
+        <w:autoSpaceDE w:val="0"/>
+        <w:autoSpaceDN w:val="0"/>
+        <w:adjustRightInd w:val="0"/>
+        <w:spacing w:after="0" w:line="240" w:lineRule="auto"/>
+        <w:rPr>
+          <w:rFonts w:ascii="Cascadia Mono" w:hAnsi="Cascadia Mono" w:cs="Cascadia Mono"/>
+          <w:color w:val="000000"/>
+          <w:sz w:val="19"/>
+          <w:szCs w:val="19"/>
+          <w:lang w:val="en-US"/>
+        </w:rPr>
+      </w:pPr>
+      <w:r>
+        <w:rPr>
+          <w:rFonts w:ascii="Cascadia Mono" w:hAnsi="Cascadia Mono" w:cs="Cascadia Mono"/>
+          <w:color w:val="000000"/>
+          <w:sz w:val="19"/>
+          <w:szCs w:val="19"/>
+          <w:lang w:val="en-US"/>
+        </w:rPr>
+        <w:t xml:space="preserve">                _walkList.Add(v);</w:t>
+      </w:r>
+    </w:p>
+    <w:p>
+      <w:pPr>
+        <w:autoSpaceDE w:val="0"/>
+        <w:autoSpaceDN w:val="0"/>
+        <w:adjustRightInd w:val="0"/>
+        <w:spacing w:after="0" w:line="240" w:lineRule="auto"/>
+        <w:rPr>
+          <w:rFonts w:ascii="Cascadia Mono" w:hAnsi="Cascadia Mono" w:cs="Cascadia Mono"/>
+          <w:color w:val="000000"/>
+          <w:sz w:val="19"/>
+          <w:szCs w:val="19"/>
+          <w:lang w:val="en-US"/>
+        </w:rPr>
+      </w:pPr>
+      <w:r>
+        <w:rPr>
+          <w:rFonts w:ascii="Cascadia Mono" w:hAnsi="Cascadia Mono" w:cs="Cascadia Mono"/>
+          <w:color w:val="000000"/>
+          <w:sz w:val="19"/>
+          <w:szCs w:val="19"/>
+          <w:lang w:val="en-US"/>
+        </w:rPr>
+        <w:t xml:space="preserve">                </w:t>
+      </w:r>
+      <w:r>
+        <w:rPr>
+          <w:rFonts w:ascii="Cascadia Mono" w:hAnsi="Cascadia Mono" w:cs="Cascadia Mono"/>
+          <w:color w:val="0000FF"/>
+          <w:sz w:val="19"/>
+          <w:szCs w:val="19"/>
+          <w:lang w:val="en-US"/>
+        </w:rPr>
+        <w:t>for</w:t>
+      </w:r>
+      <w:r>
+        <w:rPr>
+          <w:rFonts w:ascii="Cascadia Mono" w:hAnsi="Cascadia Mono" w:cs="Cascadia Mono"/>
+          <w:color w:val="000000"/>
+          <w:sz w:val="19"/>
+          <w:szCs w:val="19"/>
+          <w:lang w:val="en-US"/>
+        </w:rPr>
+        <w:t xml:space="preserve"> (</w:t>
+      </w:r>
+      <w:r>
+        <w:rPr>
+          <w:rFonts w:ascii="Cascadia Mono" w:hAnsi="Cascadia Mono" w:cs="Cascadia Mono"/>
+          <w:color w:val="0000FF"/>
+          <w:sz w:val="19"/>
+          <w:szCs w:val="19"/>
+          <w:lang w:val="en-US"/>
+        </w:rPr>
+        <w:t>int</w:t>
+      </w:r>
+      <w:r>
+        <w:rPr>
+          <w:rFonts w:ascii="Cascadia Mono" w:hAnsi="Cascadia Mono" w:cs="Cascadia Mono"/>
+          <w:color w:val="000000"/>
+          <w:sz w:val="19"/>
+          <w:szCs w:val="19"/>
+          <w:lang w:val="en-US"/>
+        </w:rPr>
+        <w:t xml:space="preserve"> i = 0; i &lt; _size; i++)</w:t>
+      </w:r>
+    </w:p>
+    <w:p>
+      <w:pPr>
+        <w:autoSpaceDE w:val="0"/>
+        <w:autoSpaceDN w:val="0"/>
+        <w:adjustRightInd w:val="0"/>
+        <w:spacing w:after="0" w:line="240" w:lineRule="auto"/>
+        <w:rPr>
+          <w:rFonts w:ascii="Cascadia Mono" w:hAnsi="Cascadia Mono" w:cs="Cascadia Mono"/>
+          <w:color w:val="000000"/>
+          <w:sz w:val="19"/>
+          <w:szCs w:val="19"/>
+          <w:lang w:val="en-US"/>
+        </w:rPr>
+      </w:pPr>
+      <w:r>
+        <w:rPr>
+          <w:rFonts w:ascii="Cascadia Mono" w:hAnsi="Cascadia Mono" w:cs="Cascadia Mono"/>
+          <w:color w:val="000000"/>
+          <w:sz w:val="19"/>
+          <w:szCs w:val="19"/>
+          <w:lang w:val="en-US"/>
+        </w:rPr>
+        <w:t xml:space="preserve">                {</w:t>
+      </w:r>
+    </w:p>
+    <w:p>
+      <w:pPr>
+        <w:autoSpaceDE w:val="0"/>
+        <w:autoSpaceDN w:val="0"/>
+        <w:adjustRightInd w:val="0"/>
+        <w:spacing w:after="0" w:line="240" w:lineRule="auto"/>
+        <w:rPr>
+          <w:rFonts w:ascii="Cascadia Mono" w:hAnsi="Cascadia Mono" w:cs="Cascadia Mono"/>
+          <w:color w:val="000000"/>
+          <w:sz w:val="19"/>
+          <w:szCs w:val="19"/>
+          <w:lang w:val="en-US"/>
+        </w:rPr>
+      </w:pPr>
+      <w:r>
+        <w:rPr>
+          <w:rFonts w:ascii="Cascadia Mono" w:hAnsi="Cascadia Mono" w:cs="Cascadia Mono"/>
+          <w:color w:val="000000"/>
+          <w:sz w:val="19"/>
+          <w:szCs w:val="19"/>
+          <w:lang w:val="en-US"/>
+        </w:rPr>
+        <w:t xml:space="preserve">                    </w:t>
+      </w:r>
+      <w:r>
+        <w:rPr>
+          <w:rFonts w:ascii="Cascadia Mono" w:hAnsi="Cascadia Mono" w:cs="Cascadia Mono"/>
+          <w:color w:val="0000FF"/>
+          <w:sz w:val="19"/>
+          <w:szCs w:val="19"/>
+          <w:lang w:val="en-US"/>
+        </w:rPr>
+        <w:t>if</w:t>
+      </w:r>
+      <w:r>
+        <w:rPr>
+          <w:rFonts w:ascii="Cascadia Mono" w:hAnsi="Cascadia Mono" w:cs="Cascadia Mono"/>
+          <w:color w:val="000000"/>
+          <w:sz w:val="19"/>
+          <w:szCs w:val="19"/>
+          <w:lang w:val="en-US"/>
+        </w:rPr>
+        <w:t xml:space="preserve"> (_matrix[v, i] == 1 &amp;&amp; !_walkedList[i])</w:t>
+      </w:r>
+    </w:p>
+    <w:p>
+      <w:pPr>
+        <w:autoSpaceDE w:val="0"/>
+        <w:autoSpaceDN w:val="0"/>
+        <w:adjustRightInd w:val="0"/>
+        <w:spacing w:after="0" w:line="240" w:lineRule="auto"/>
+        <w:rPr>
+          <w:rFonts w:ascii="Cascadia Mono" w:hAnsi="Cascadia Mono" w:cs="Cascadia Mono"/>
+          <w:color w:val="000000"/>
+          <w:sz w:val="19"/>
+          <w:szCs w:val="19"/>
+          <w:lang w:val="en-US"/>
+        </w:rPr>
+      </w:pPr>
+      <w:r>
+        <w:rPr>
+          <w:rFonts w:ascii="Cascadia Mono" w:hAnsi="Cascadia Mono" w:cs="Cascadia Mono"/>
+          <w:color w:val="000000"/>
+          <w:sz w:val="19"/>
+          <w:szCs w:val="19"/>
+          <w:lang w:val="en-US"/>
+        </w:rPr>
+        <w:t xml:space="preserve">                    {</w:t>
+      </w:r>
+    </w:p>
+    <w:p>
+      <w:pPr>
+        <w:autoSpaceDE w:val="0"/>
+        <w:autoSpaceDN w:val="0"/>
+        <w:adjustRightInd w:val="0"/>
+        <w:spacing w:after="0" w:line="240" w:lineRule="auto"/>
+        <w:rPr>
+          <w:rFonts w:ascii="Cascadia Mono" w:hAnsi="Cascadia Mono" w:cs="Cascadia Mono"/>
+          <w:color w:val="000000"/>
+          <w:sz w:val="19"/>
+          <w:szCs w:val="19"/>
+          <w:lang w:val="en-US"/>
+        </w:rPr>
+      </w:pPr>
+      <w:r>
+        <w:rPr>
+          <w:rFonts w:ascii="Cascadia Mono" w:hAnsi="Cascadia Mono" w:cs="Cascadia Mono"/>
+          <w:color w:val="000000"/>
+          <w:sz w:val="19"/>
+          <w:szCs w:val="19"/>
+          <w:lang w:val="en-US"/>
+        </w:rPr>
+        <w:t xml:space="preserve">                        queue.Push(i);</w:t>
+      </w:r>
+    </w:p>
+    <w:p>
+      <w:pPr>
+        <w:autoSpaceDE w:val="0"/>
+        <w:autoSpaceDN w:val="0"/>
+        <w:adjustRightInd w:val="0"/>
+        <w:spacing w:after="0" w:line="240" w:lineRule="auto"/>
+        <w:rPr>
+          <w:rFonts w:ascii="Cascadia Mono" w:hAnsi="Cascadia Mono" w:cs="Cascadia Mono"/>
+          <w:color w:val="000000"/>
+          <w:sz w:val="19"/>
+          <w:szCs w:val="19"/>
+          <w:lang w:val="en-US"/>
+        </w:rPr>
+      </w:pPr>
+      <w:r>
+        <w:rPr>
+          <w:rFonts w:ascii="Cascadia Mono" w:hAnsi="Cascadia Mono" w:cs="Cascadia Mono"/>
+          <w:color w:val="000000"/>
+          <w:sz w:val="19"/>
+          <w:szCs w:val="19"/>
+          <w:lang w:val="en-US"/>
+        </w:rPr>
+        <w:t xml:space="preserve">                        _walkedList[v] = </w:t>
+      </w:r>
+      <w:r>
+        <w:rPr>
+          <w:rFonts w:ascii="Cascadia Mono" w:hAnsi="Cascadia Mono" w:cs="Cascadia Mono"/>
+          <w:color w:val="0000FF"/>
+          <w:sz w:val="19"/>
+          <w:szCs w:val="19"/>
+          <w:lang w:val="en-US"/>
+        </w:rPr>
+        <w:t>true</w:t>
+      </w:r>
+      <w:r>
+        <w:rPr>
+          <w:rFonts w:ascii="Cascadia Mono" w:hAnsi="Cascadia Mono" w:cs="Cascadia Mono"/>
+          <w:color w:val="000000"/>
+          <w:sz w:val="19"/>
+          <w:szCs w:val="19"/>
+          <w:lang w:val="en-US"/>
+        </w:rPr>
+        <w:t>;</w:t>
+      </w:r>
+    </w:p>
+    <w:p>
+      <w:pPr>
+        <w:autoSpaceDE w:val="0"/>
+        <w:autoSpaceDN w:val="0"/>
+        <w:adjustRightInd w:val="0"/>
+        <w:spacing w:after="0" w:line="240" w:lineRule="auto"/>
+        <w:rPr>
+          <w:rFonts w:ascii="Cascadia Mono" w:hAnsi="Cascadia Mono" w:cs="Cascadia Mono"/>
+          <w:color w:val="000000"/>
+          <w:sz w:val="19"/>
+          <w:szCs w:val="19"/>
+        </w:rPr>
+      </w:pPr>
+      <w:r>
+        <w:rPr>
+          <w:rFonts w:ascii="Cascadia Mono" w:hAnsi="Cascadia Mono" w:cs="Cascadia Mono"/>
+          <w:color w:val="000000"/>
+          <w:sz w:val="19"/>
+          <w:szCs w:val="19"/>
+          <w:lang w:val="en-US"/>
+        </w:rPr>
+        <w:t xml:space="preserve">                    </w:t>
+      </w:r>
+      <w:r>
+        <w:rPr>
+          <w:rFonts w:ascii="Cascadia Mono" w:hAnsi="Cascadia Mono" w:cs="Cascadia Mono"/>
+          <w:color w:val="000000"/>
+          <w:sz w:val="19"/>
+          <w:szCs w:val="19"/>
+        </w:rPr>
+        <w:t>}</w:t>
+      </w:r>
+    </w:p>
+    <w:p>
+      <w:pPr>
+        <w:autoSpaceDE w:val="0"/>
+        <w:autoSpaceDN w:val="0"/>
+        <w:adjustRightInd w:val="0"/>
+        <w:spacing w:after="0" w:line="240" w:lineRule="auto"/>
+        <w:rPr>
+          <w:rFonts w:ascii="Cascadia Mono" w:hAnsi="Cascadia Mono" w:cs="Cascadia Mono"/>
+          <w:color w:val="000000"/>
+          <w:sz w:val="19"/>
+          <w:szCs w:val="19"/>
+        </w:rPr>
+      </w:pPr>
+      <w:r>
+        <w:rPr>
+          <w:rFonts w:ascii="Cascadia Mono" w:hAnsi="Cascadia Mono" w:cs="Cascadia Mono"/>
+          <w:color w:val="000000"/>
+          <w:sz w:val="19"/>
+          <w:szCs w:val="19"/>
+        </w:rPr>
+        <w:t xml:space="preserve">                }</w:t>
+      </w:r>
+    </w:p>
+    <w:p>
+      <w:pPr>
+        <w:autoSpaceDE w:val="0"/>
+        <w:autoSpaceDN w:val="0"/>
+        <w:adjustRightInd w:val="0"/>
+        <w:spacing w:after="0" w:line="240" w:lineRule="auto"/>
+        <w:rPr>
+          <w:rFonts w:ascii="Cascadia Mono" w:hAnsi="Cascadia Mono" w:cs="Cascadia Mono"/>
+          <w:color w:val="000000"/>
+          <w:sz w:val="19"/>
+          <w:szCs w:val="19"/>
+        </w:rPr>
+      </w:pPr>
+      <w:r>
+        <w:rPr>
+          <w:rFonts w:ascii="Cascadia Mono" w:hAnsi="Cascadia Mono" w:cs="Cascadia Mono"/>
+          <w:color w:val="000000"/>
+          <w:sz w:val="19"/>
+          <w:szCs w:val="19"/>
+        </w:rPr>
+        <w:t xml:space="preserve">            }</w:t>
+      </w:r>
+    </w:p>
+    <w:p>
+      <w:pPr>
+        <w:pStyle w:val="1"/>
+        <w:numPr>
+          <w:ilvl w:val="0"/>
+          <w:numId w:val="0"/>
+        </w:numPr>
+        <w:tabs>
+          <w:tab w:val="left" w:pos="708"/>
+        </w:tabs>
+        <w:rPr>
+          <w:rFonts w:ascii="Cascadia Mono" w:hAnsi="Cascadia Mono" w:cs="Cascadia Mono"/>
+          <w:color w:val="000000"/>
+          <w:sz w:val="19"/>
+          <w:szCs w:val="19"/>
+        </w:rPr>
+      </w:pPr>
+      <w:r>
+        <w:rPr>
+          <w:rFonts w:ascii="Cascadia Mono" w:hAnsi="Cascadia Mono" w:cs="Cascadia Mono"/>
+          <w:color w:val="000000"/>
+          <w:sz w:val="19"/>
+          <w:szCs w:val="19"/>
+        </w:rPr>
+        <w:t xml:space="preserve">        }</w:t>
+      </w:r>
+    </w:p>
+    <w:p>
+      <w:pPr>
+        <w:pStyle w:val="1"/>
+        <w:numPr>
+          <w:ilvl w:val="0"/>
+          <w:numId w:val="0"/>
+        </w:numPr>
+        <w:tabs>
+          <w:tab w:val="left" w:pos="708"/>
+        </w:tabs>
+        <w:rPr>
+          <w:rFonts w:ascii="Cascadia Mono" w:hAnsi="Cascadia Mono" w:cs="Cascadia Mono"/>
+          <w:color w:val="000000"/>
+          <w:sz w:val="19"/>
+          <w:szCs w:val="19"/>
+        </w:rPr>
+      </w:pPr>
+    </w:p>
+    <w:p>
+      <w:pPr>
+        <w:pStyle w:val="1"/>
+        <w:numPr>
+          <w:ilvl w:val="0"/>
+          <w:numId w:val="0"/>
+        </w:numPr>
+        <w:tabs>
+          <w:tab w:val="left" w:pos="708"/>
+        </w:tabs>
+        <w:rPr>
+          <w:b/>
+          <w:color w:val="000000"/>
+          <w:sz w:val="24"/>
+          <w:szCs w:val="24"/>
+          <w:lang w:val="en-US"/>
+        </w:rPr>
+      </w:pPr>
+      <w:r>
+        <w:rPr>
+          <w:b/>
+          <w:color w:val="000000"/>
+          <w:sz w:val="24"/>
+          <w:szCs w:val="24"/>
+          <w:lang w:val="en-US"/>
+        </w:rPr>
+        <w:t>ListGraph</w:t>
+      </w:r>
+      <w:r>
+        <w:rPr>
+          <w:b/>
+          <w:color w:val="000000"/>
+          <w:sz w:val="24"/>
+          <w:szCs w:val="24"/>
+          <w:lang w:val="en-US"/>
+        </w:rPr>
+        <w:t>:</w:t>
+      </w:r>
+    </w:p>
+    <w:p>
+      <w:pPr>
+        <w:autoSpaceDE w:val="0"/>
+        <w:autoSpaceDN w:val="0"/>
+        <w:adjustRightInd w:val="0"/>
+        <w:spacing w:after="0" w:line="240" w:lineRule="auto"/>
+        <w:rPr>
+          <w:rFonts w:ascii="Cascadia Mono" w:hAnsi="Cascadia Mono" w:cs="Cascadia Mono"/>
+          <w:color w:val="000000"/>
+          <w:sz w:val="19"/>
+          <w:szCs w:val="19"/>
+        </w:rPr>
+      </w:pPr>
+    </w:p>
+    <w:p>
+      <w:pPr>
+        <w:autoSpaceDE w:val="0"/>
+        <w:autoSpaceDN w:val="0"/>
+        <w:adjustRightInd w:val="0"/>
+        <w:spacing w:after="0" w:line="240" w:lineRule="auto"/>
+        <w:rPr>
+          <w:rFonts w:ascii="Cascadia Mono" w:hAnsi="Cascadia Mono" w:cs="Cascadia Mono"/>
+          <w:color w:val="000000"/>
+          <w:sz w:val="19"/>
+          <w:szCs w:val="19"/>
+          <w:lang w:val="en-US"/>
+        </w:rPr>
+      </w:pPr>
+      <w:r>
+        <w:rPr>
+          <w:rFonts w:ascii="Cascadia Mono" w:hAnsi="Cascadia Mono" w:cs="Cascadia Mono"/>
+          <w:color w:val="000000"/>
+          <w:sz w:val="19"/>
+          <w:szCs w:val="19"/>
+          <w:lang w:val="en-US"/>
+        </w:rPr>
+        <w:t xml:space="preserve">        </w:t>
+      </w:r>
+      <w:r>
+        <w:rPr>
+          <w:rFonts w:ascii="Cascadia Mono" w:hAnsi="Cascadia Mono" w:cs="Cascadia Mono"/>
+          <w:color w:val="0000FF"/>
+          <w:sz w:val="19"/>
+          <w:szCs w:val="19"/>
+          <w:lang w:val="en-US"/>
+        </w:rPr>
+        <w:t>public</w:t>
+      </w:r>
+      <w:r>
+        <w:rPr>
+          <w:rFonts w:ascii="Cascadia Mono" w:hAnsi="Cascadia Mono" w:cs="Cascadia Mono"/>
+          <w:color w:val="000000"/>
+          <w:sz w:val="19"/>
+          <w:szCs w:val="19"/>
+          <w:lang w:val="en-US"/>
+        </w:rPr>
+        <w:t xml:space="preserve"> List&lt;</w:t>
+      </w:r>
+      <w:r>
+        <w:rPr>
+          <w:rFonts w:ascii="Cascadia Mono" w:hAnsi="Cascadia Mono" w:cs="Cascadia Mono"/>
+          <w:color w:val="0000FF"/>
+          <w:sz w:val="19"/>
+          <w:szCs w:val="19"/>
+          <w:lang w:val="en-US"/>
+        </w:rPr>
+        <w:t>int</w:t>
+      </w:r>
+      <w:r>
+        <w:rPr>
+          <w:rFonts w:ascii="Cascadia Mono" w:hAnsi="Cascadia Mono" w:cs="Cascadia Mono"/>
+          <w:color w:val="000000"/>
+          <w:sz w:val="19"/>
+          <w:szCs w:val="19"/>
+          <w:lang w:val="en-US"/>
+        </w:rPr>
+        <w:t>&gt; BreadthFirstSearch()</w:t>
+      </w:r>
+    </w:p>
+    <w:p>
+      <w:pPr>
+        <w:autoSpaceDE w:val="0"/>
+        <w:autoSpaceDN w:val="0"/>
+        <w:adjustRightInd w:val="0"/>
+        <w:spacing w:after="0" w:line="240" w:lineRule="auto"/>
+        <w:rPr>
+          <w:rFonts w:ascii="Cascadia Mono" w:hAnsi="Cascadia Mono" w:cs="Cascadia Mono"/>
+          <w:color w:val="000000"/>
+          <w:sz w:val="19"/>
+          <w:szCs w:val="19"/>
+          <w:lang w:val="en-US"/>
+        </w:rPr>
+      </w:pPr>
+      <w:r>
+        <w:rPr>
+          <w:rFonts w:ascii="Cascadia Mono" w:hAnsi="Cascadia Mono" w:cs="Cascadia Mono"/>
+          <w:color w:val="000000"/>
+          <w:sz w:val="19"/>
+          <w:szCs w:val="19"/>
+          <w:lang w:val="en-US"/>
+        </w:rPr>
+        <w:t xml:space="preserve">        {</w:t>
+      </w:r>
+    </w:p>
+    <w:p>
+      <w:pPr>
+        <w:autoSpaceDE w:val="0"/>
+        <w:autoSpaceDN w:val="0"/>
+        <w:adjustRightInd w:val="0"/>
+        <w:spacing w:after="0" w:line="240" w:lineRule="auto"/>
+        <w:rPr>
+          <w:rFonts w:ascii="Cascadia Mono" w:hAnsi="Cascadia Mono" w:cs="Cascadia Mono"/>
+          <w:color w:val="000000"/>
+          <w:sz w:val="19"/>
+          <w:szCs w:val="19"/>
+          <w:lang w:val="en-US"/>
+        </w:rPr>
+      </w:pPr>
+      <w:r>
+        <w:rPr>
+          <w:rFonts w:ascii="Cascadia Mono" w:hAnsi="Cascadia Mono" w:cs="Cascadia Mono"/>
+          <w:color w:val="000000"/>
+          <w:sz w:val="19"/>
+          <w:szCs w:val="19"/>
+          <w:lang w:val="en-US"/>
+        </w:rPr>
+        <w:t xml:space="preserve">            _walkedList = </w:t>
+      </w:r>
+      <w:r>
+        <w:rPr>
+          <w:rFonts w:ascii="Cascadia Mono" w:hAnsi="Cascadia Mono" w:cs="Cascadia Mono"/>
+          <w:color w:val="0000FF"/>
+          <w:sz w:val="19"/>
+          <w:szCs w:val="19"/>
+          <w:lang w:val="en-US"/>
+        </w:rPr>
+        <w:t>new</w:t>
+      </w:r>
+      <w:r>
+        <w:rPr>
+          <w:rFonts w:ascii="Cascadia Mono" w:hAnsi="Cascadia Mono" w:cs="Cascadia Mono"/>
+          <w:color w:val="000000"/>
+          <w:sz w:val="19"/>
+          <w:szCs w:val="19"/>
+          <w:lang w:val="en-US"/>
+        </w:rPr>
+        <w:t xml:space="preserve"> </w:t>
+      </w:r>
+      <w:r>
+        <w:rPr>
+          <w:rFonts w:ascii="Cascadia Mono" w:hAnsi="Cascadia Mono" w:cs="Cascadia Mono"/>
+          <w:color w:val="0000FF"/>
+          <w:sz w:val="19"/>
+          <w:szCs w:val="19"/>
+          <w:lang w:val="en-US"/>
+        </w:rPr>
+        <w:t>bool</w:t>
+      </w:r>
+      <w:r>
+        <w:rPr>
+          <w:rFonts w:ascii="Cascadia Mono" w:hAnsi="Cascadia Mono" w:cs="Cascadia Mono"/>
+          <w:color w:val="000000"/>
+          <w:sz w:val="19"/>
+          <w:szCs w:val="19"/>
+          <w:lang w:val="en-US"/>
+        </w:rPr>
+        <w:t>[_list.Count];</w:t>
+      </w:r>
+    </w:p>
+    <w:p>
+      <w:pPr>
+        <w:autoSpaceDE w:val="0"/>
+        <w:autoSpaceDN w:val="0"/>
+        <w:adjustRightInd w:val="0"/>
+        <w:spacing w:after="0" w:line="240" w:lineRule="auto"/>
+        <w:rPr>
+          <w:rFonts w:ascii="Cascadia Mono" w:hAnsi="Cascadia Mono" w:cs="Cascadia Mono"/>
+          <w:color w:val="000000"/>
+          <w:sz w:val="19"/>
+          <w:szCs w:val="19"/>
+          <w:lang w:val="en-US"/>
+        </w:rPr>
+      </w:pPr>
+      <w:r>
+        <w:rPr>
+          <w:rFonts w:ascii="Cascadia Mono" w:hAnsi="Cascadia Mono" w:cs="Cascadia Mono"/>
+          <w:color w:val="000000"/>
+          <w:sz w:val="19"/>
+          <w:szCs w:val="19"/>
+          <w:lang w:val="en-US"/>
+        </w:rPr>
+        <w:t xml:space="preserve">            </w:t>
+      </w:r>
+      <w:r>
+        <w:rPr>
+          <w:rFonts w:ascii="Cascadia Mono" w:hAnsi="Cascadia Mono" w:cs="Cascadia Mono"/>
+          <w:color w:val="0000FF"/>
+          <w:sz w:val="19"/>
+          <w:szCs w:val="19"/>
+          <w:lang w:val="en-US"/>
+        </w:rPr>
+        <w:t>for</w:t>
+      </w:r>
+      <w:r>
+        <w:rPr>
+          <w:rFonts w:ascii="Cascadia Mono" w:hAnsi="Cascadia Mono" w:cs="Cascadia Mono"/>
+          <w:color w:val="000000"/>
+          <w:sz w:val="19"/>
+          <w:szCs w:val="19"/>
+          <w:lang w:val="en-US"/>
+        </w:rPr>
+        <w:t xml:space="preserve"> (</w:t>
+      </w:r>
+      <w:r>
+        <w:rPr>
+          <w:rFonts w:ascii="Cascadia Mono" w:hAnsi="Cascadia Mono" w:cs="Cascadia Mono"/>
+          <w:color w:val="0000FF"/>
+          <w:sz w:val="19"/>
+          <w:szCs w:val="19"/>
+          <w:lang w:val="en-US"/>
+        </w:rPr>
+        <w:t>int</w:t>
+      </w:r>
+      <w:r>
+        <w:rPr>
+          <w:rFonts w:ascii="Cascadia Mono" w:hAnsi="Cascadia Mono" w:cs="Cascadia Mono"/>
+          <w:color w:val="000000"/>
+          <w:sz w:val="19"/>
+          <w:szCs w:val="19"/>
+          <w:lang w:val="en-US"/>
+        </w:rPr>
+        <w:t xml:space="preserve"> i = 0; i &lt; _list.Count; i++)</w:t>
+      </w:r>
+    </w:p>
+    <w:p>
+      <w:pPr>
+        <w:autoSpaceDE w:val="0"/>
+        <w:autoSpaceDN w:val="0"/>
+        <w:adjustRightInd w:val="0"/>
+        <w:spacing w:after="0" w:line="240" w:lineRule="auto"/>
+        <w:rPr>
+          <w:rFonts w:ascii="Cascadia Mono" w:hAnsi="Cascadia Mono" w:cs="Cascadia Mono"/>
+          <w:color w:val="000000"/>
+          <w:sz w:val="19"/>
+          <w:szCs w:val="19"/>
+          <w:lang w:val="en-US"/>
+        </w:rPr>
+      </w:pPr>
+      <w:r>
+        <w:rPr>
+          <w:rFonts w:ascii="Cascadia Mono" w:hAnsi="Cascadia Mono" w:cs="Cascadia Mono"/>
+          <w:color w:val="000000"/>
+          <w:sz w:val="19"/>
+          <w:szCs w:val="19"/>
+          <w:lang w:val="en-US"/>
+        </w:rPr>
+        <w:lastRenderedPageBreak/>
+        <w:t xml:space="preserve">            {</w:t>
+      </w:r>
+    </w:p>
+    <w:p>
+      <w:pPr>
+        <w:autoSpaceDE w:val="0"/>
+        <w:autoSpaceDN w:val="0"/>
+        <w:adjustRightInd w:val="0"/>
+        <w:spacing w:after="0" w:line="240" w:lineRule="auto"/>
+        <w:rPr>
+          <w:rFonts w:ascii="Cascadia Mono" w:hAnsi="Cascadia Mono" w:cs="Cascadia Mono"/>
+          <w:color w:val="000000"/>
+          <w:sz w:val="19"/>
+          <w:szCs w:val="19"/>
+          <w:lang w:val="en-US"/>
+        </w:rPr>
+      </w:pPr>
+      <w:r>
+        <w:rPr>
+          <w:rFonts w:ascii="Cascadia Mono" w:hAnsi="Cascadia Mono" w:cs="Cascadia Mono"/>
+          <w:color w:val="000000"/>
+          <w:sz w:val="19"/>
+          <w:szCs w:val="19"/>
+          <w:lang w:val="en-US"/>
+        </w:rPr>
+        <w:t xml:space="preserve">                </w:t>
+      </w:r>
+      <w:r>
+        <w:rPr>
+          <w:rFonts w:ascii="Cascadia Mono" w:hAnsi="Cascadia Mono" w:cs="Cascadia Mono"/>
+          <w:color w:val="0000FF"/>
+          <w:sz w:val="19"/>
+          <w:szCs w:val="19"/>
+          <w:lang w:val="en-US"/>
+        </w:rPr>
+        <w:t>if</w:t>
+      </w:r>
+      <w:r>
+        <w:rPr>
+          <w:rFonts w:ascii="Cascadia Mono" w:hAnsi="Cascadia Mono" w:cs="Cascadia Mono"/>
+          <w:color w:val="000000"/>
+          <w:sz w:val="19"/>
+          <w:szCs w:val="19"/>
+          <w:lang w:val="en-US"/>
+        </w:rPr>
+        <w:t xml:space="preserve"> (!_walkedList[i])</w:t>
+      </w:r>
+    </w:p>
+    <w:p>
+      <w:pPr>
+        <w:autoSpaceDE w:val="0"/>
+        <w:autoSpaceDN w:val="0"/>
+        <w:adjustRightInd w:val="0"/>
+        <w:spacing w:after="0" w:line="240" w:lineRule="auto"/>
+        <w:rPr>
+          <w:rFonts w:ascii="Cascadia Mono" w:hAnsi="Cascadia Mono" w:cs="Cascadia Mono"/>
+          <w:color w:val="000000"/>
+          <w:sz w:val="19"/>
+          <w:szCs w:val="19"/>
+          <w:lang w:val="en-US"/>
+        </w:rPr>
+      </w:pPr>
+      <w:r>
+        <w:rPr>
+          <w:rFonts w:ascii="Cascadia Mono" w:hAnsi="Cascadia Mono" w:cs="Cascadia Mono"/>
+          <w:color w:val="000000"/>
+          <w:sz w:val="19"/>
+          <w:szCs w:val="19"/>
+          <w:lang w:val="en-US"/>
+        </w:rPr>
+        <w:t xml:space="preserve">                {</w:t>
+      </w:r>
+    </w:p>
+    <w:p>
+      <w:pPr>
+        <w:autoSpaceDE w:val="0"/>
+        <w:autoSpaceDN w:val="0"/>
+        <w:adjustRightInd w:val="0"/>
+        <w:spacing w:after="0" w:line="240" w:lineRule="auto"/>
+        <w:rPr>
+          <w:rFonts w:ascii="Cascadia Mono" w:hAnsi="Cascadia Mono" w:cs="Cascadia Mono"/>
+          <w:color w:val="000000"/>
+          <w:sz w:val="19"/>
+          <w:szCs w:val="19"/>
+          <w:lang w:val="en-US"/>
+        </w:rPr>
+      </w:pPr>
+      <w:r>
+        <w:rPr>
+          <w:rFonts w:ascii="Cascadia Mono" w:hAnsi="Cascadia Mono" w:cs="Cascadia Mono"/>
+          <w:color w:val="000000"/>
+          <w:sz w:val="19"/>
+          <w:szCs w:val="19"/>
+          <w:lang w:val="en-US"/>
+        </w:rPr>
+        <w:t xml:space="preserve">                    UnderBreadthFirstSearch(i);</w:t>
+      </w:r>
+    </w:p>
+    <w:p>
+      <w:pPr>
+        <w:autoSpaceDE w:val="0"/>
+        <w:autoSpaceDN w:val="0"/>
+        <w:adjustRightInd w:val="0"/>
+        <w:spacing w:after="0" w:line="240" w:lineRule="auto"/>
+        <w:rPr>
+          <w:rFonts w:ascii="Cascadia Mono" w:hAnsi="Cascadia Mono" w:cs="Cascadia Mono"/>
+          <w:color w:val="000000"/>
+          <w:sz w:val="19"/>
+          <w:szCs w:val="19"/>
+          <w:lang w:val="en-US"/>
+        </w:rPr>
+      </w:pPr>
+      <w:r>
+        <w:rPr>
+          <w:rFonts w:ascii="Cascadia Mono" w:hAnsi="Cascadia Mono" w:cs="Cascadia Mono"/>
+          <w:color w:val="000000"/>
+          <w:sz w:val="19"/>
+          <w:szCs w:val="19"/>
+          <w:lang w:val="en-US"/>
+        </w:rPr>
+        <w:t xml:space="preserve">                }</w:t>
+      </w:r>
+    </w:p>
+    <w:p>
+      <w:pPr>
+        <w:autoSpaceDE w:val="0"/>
+        <w:autoSpaceDN w:val="0"/>
+        <w:adjustRightInd w:val="0"/>
+        <w:spacing w:after="0" w:line="240" w:lineRule="auto"/>
+        <w:rPr>
+          <w:rFonts w:ascii="Cascadia Mono" w:hAnsi="Cascadia Mono" w:cs="Cascadia Mono"/>
+          <w:color w:val="000000"/>
+          <w:sz w:val="19"/>
+          <w:szCs w:val="19"/>
+          <w:lang w:val="en-US"/>
+        </w:rPr>
+      </w:pPr>
+      <w:r>
+        <w:rPr>
+          <w:rFonts w:ascii="Cascadia Mono" w:hAnsi="Cascadia Mono" w:cs="Cascadia Mono"/>
+          <w:color w:val="000000"/>
+          <w:sz w:val="19"/>
+          <w:szCs w:val="19"/>
+          <w:lang w:val="en-US"/>
+        </w:rPr>
+        <w:t xml:space="preserve">            }</w:t>
+      </w:r>
+    </w:p>
+    <w:p>
+      <w:pPr>
+        <w:autoSpaceDE w:val="0"/>
+        <w:autoSpaceDN w:val="0"/>
+        <w:adjustRightInd w:val="0"/>
+        <w:spacing w:after="0" w:line="240" w:lineRule="auto"/>
+        <w:rPr>
+          <w:rFonts w:ascii="Cascadia Mono" w:hAnsi="Cascadia Mono" w:cs="Cascadia Mono"/>
+          <w:color w:val="000000"/>
+          <w:sz w:val="19"/>
+          <w:szCs w:val="19"/>
+          <w:lang w:val="en-US"/>
+        </w:rPr>
+      </w:pPr>
+      <w:r>
+        <w:rPr>
+          <w:rFonts w:ascii="Cascadia Mono" w:hAnsi="Cascadia Mono" w:cs="Cascadia Mono"/>
+          <w:color w:val="000000"/>
+          <w:sz w:val="19"/>
+          <w:szCs w:val="19"/>
+          <w:lang w:val="en-US"/>
+        </w:rPr>
+        <w:t xml:space="preserve">            </w:t>
+      </w:r>
+      <w:r>
+        <w:rPr>
+          <w:rFonts w:ascii="Cascadia Mono" w:hAnsi="Cascadia Mono" w:cs="Cascadia Mono"/>
+          <w:color w:val="0000FF"/>
+          <w:sz w:val="19"/>
+          <w:szCs w:val="19"/>
+          <w:lang w:val="en-US"/>
+        </w:rPr>
+        <w:t>return</w:t>
+      </w:r>
+      <w:r>
+        <w:rPr>
+          <w:rFonts w:ascii="Cascadia Mono" w:hAnsi="Cascadia Mono" w:cs="Cascadia Mono"/>
+          <w:color w:val="000000"/>
+          <w:sz w:val="19"/>
+          <w:szCs w:val="19"/>
+          <w:lang w:val="en-US"/>
+        </w:rPr>
+        <w:t xml:space="preserve"> _walkList;</w:t>
+      </w:r>
+    </w:p>
+    <w:p>
+      <w:pPr>
+        <w:autoSpaceDE w:val="0"/>
+        <w:autoSpaceDN w:val="0"/>
+        <w:adjustRightInd w:val="0"/>
+        <w:spacing w:after="0" w:line="240" w:lineRule="auto"/>
+        <w:rPr>
+          <w:rFonts w:ascii="Cascadia Mono" w:hAnsi="Cascadia Mono" w:cs="Cascadia Mono"/>
+          <w:color w:val="000000"/>
+          <w:sz w:val="19"/>
+          <w:szCs w:val="19"/>
+          <w:lang w:val="en-US"/>
+        </w:rPr>
+      </w:pPr>
+      <w:r>
+        <w:rPr>
+          <w:rFonts w:ascii="Cascadia Mono" w:hAnsi="Cascadia Mono" w:cs="Cascadia Mono"/>
+          <w:color w:val="000000"/>
+          <w:sz w:val="19"/>
+          <w:szCs w:val="19"/>
+          <w:lang w:val="en-US"/>
+        </w:rPr>
+        <w:t xml:space="preserve">        }</w:t>
+      </w:r>
+    </w:p>
+    <w:p>
+      <w:pPr>
+        <w:autoSpaceDE w:val="0"/>
+        <w:autoSpaceDN w:val="0"/>
+        <w:adjustRightInd w:val="0"/>
+        <w:spacing w:after="0" w:line="240" w:lineRule="auto"/>
+        <w:rPr>
+          <w:rFonts w:ascii="Cascadia Mono" w:hAnsi="Cascadia Mono" w:cs="Cascadia Mono"/>
+          <w:color w:val="000000"/>
+          <w:sz w:val="19"/>
+          <w:szCs w:val="19"/>
+          <w:lang w:val="en-US"/>
+        </w:rPr>
+      </w:pPr>
+    </w:p>
+    <w:p>
+      <w:pPr>
+        <w:autoSpaceDE w:val="0"/>
+        <w:autoSpaceDN w:val="0"/>
+        <w:adjustRightInd w:val="0"/>
+        <w:spacing w:after="0" w:line="240" w:lineRule="auto"/>
+        <w:rPr>
+          <w:rFonts w:ascii="Cascadia Mono" w:hAnsi="Cascadia Mono" w:cs="Cascadia Mono"/>
+          <w:color w:val="000000"/>
+          <w:sz w:val="19"/>
+          <w:szCs w:val="19"/>
+          <w:lang w:val="en-US"/>
+        </w:rPr>
+      </w:pPr>
+      <w:r>
+        <w:rPr>
+          <w:rFonts w:ascii="Cascadia Mono" w:hAnsi="Cascadia Mono" w:cs="Cascadia Mono"/>
+          <w:color w:val="000000"/>
+          <w:sz w:val="19"/>
+          <w:szCs w:val="19"/>
+          <w:lang w:val="en-US"/>
+        </w:rPr>
+        <w:t xml:space="preserve">        </w:t>
+      </w:r>
+      <w:r>
+        <w:rPr>
+          <w:rFonts w:ascii="Cascadia Mono" w:hAnsi="Cascadia Mono" w:cs="Cascadia Mono"/>
+          <w:color w:val="0000FF"/>
+          <w:sz w:val="19"/>
+          <w:szCs w:val="19"/>
+          <w:lang w:val="en-US"/>
+        </w:rPr>
+        <w:t>private</w:t>
+      </w:r>
+      <w:r>
+        <w:rPr>
+          <w:rFonts w:ascii="Cascadia Mono" w:hAnsi="Cascadia Mono" w:cs="Cascadia Mono"/>
+          <w:color w:val="000000"/>
+          <w:sz w:val="19"/>
+          <w:szCs w:val="19"/>
+          <w:lang w:val="en-US"/>
+        </w:rPr>
+        <w:t xml:space="preserve"> </w:t>
+      </w:r>
+      <w:r>
+        <w:rPr>
+          <w:rFonts w:ascii="Cascadia Mono" w:hAnsi="Cascadia Mono" w:cs="Cascadia Mono"/>
+          <w:color w:val="0000FF"/>
+          <w:sz w:val="19"/>
+          <w:szCs w:val="19"/>
+          <w:lang w:val="en-US"/>
+        </w:rPr>
+        <w:t>void</w:t>
+      </w:r>
+      <w:r>
+        <w:rPr>
+          <w:rFonts w:ascii="Cascadia Mono" w:hAnsi="Cascadia Mono" w:cs="Cascadia Mono"/>
+          <w:color w:val="000000"/>
+          <w:sz w:val="19"/>
+          <w:szCs w:val="19"/>
+          <w:lang w:val="en-US"/>
+        </w:rPr>
+        <w:t xml:space="preserve"> UnderBreadthFirstSearch(</w:t>
+      </w:r>
+      <w:r>
+        <w:rPr>
+          <w:rFonts w:ascii="Cascadia Mono" w:hAnsi="Cascadia Mono" w:cs="Cascadia Mono"/>
+          <w:color w:val="0000FF"/>
+          <w:sz w:val="19"/>
+          <w:szCs w:val="19"/>
+          <w:lang w:val="en-US"/>
+        </w:rPr>
+        <w:t>int</w:t>
+      </w:r>
+      <w:r>
+        <w:rPr>
+          <w:rFonts w:ascii="Cascadia Mono" w:hAnsi="Cascadia Mono" w:cs="Cascadia Mono"/>
+          <w:color w:val="000000"/>
+          <w:sz w:val="19"/>
+          <w:szCs w:val="19"/>
+          <w:lang w:val="en-US"/>
+        </w:rPr>
+        <w:t xml:space="preserve"> v)</w:t>
+      </w:r>
+    </w:p>
+    <w:p>
+      <w:pPr>
+        <w:autoSpaceDE w:val="0"/>
+        <w:autoSpaceDN w:val="0"/>
+        <w:adjustRightInd w:val="0"/>
+        <w:spacing w:after="0" w:line="240" w:lineRule="auto"/>
+        <w:rPr>
+          <w:rFonts w:ascii="Cascadia Mono" w:hAnsi="Cascadia Mono" w:cs="Cascadia Mono"/>
+          <w:color w:val="000000"/>
+          <w:sz w:val="19"/>
+          <w:szCs w:val="19"/>
+          <w:lang w:val="en-US"/>
+        </w:rPr>
+      </w:pPr>
+      <w:r>
+        <w:rPr>
+          <w:rFonts w:ascii="Cascadia Mono" w:hAnsi="Cascadia Mono" w:cs="Cascadia Mono"/>
+          <w:color w:val="000000"/>
+          <w:sz w:val="19"/>
+          <w:szCs w:val="19"/>
+          <w:lang w:val="en-US"/>
+        </w:rPr>
+        <w:t xml:space="preserve">        {</w:t>
+      </w:r>
+    </w:p>
+    <w:p>
+      <w:pPr>
+        <w:autoSpaceDE w:val="0"/>
+        <w:autoSpaceDN w:val="0"/>
+        <w:adjustRightInd w:val="0"/>
+        <w:spacing w:after="0" w:line="240" w:lineRule="auto"/>
+        <w:rPr>
+          <w:rFonts w:ascii="Cascadia Mono" w:hAnsi="Cascadia Mono" w:cs="Cascadia Mono"/>
+          <w:color w:val="000000"/>
+          <w:sz w:val="19"/>
+          <w:szCs w:val="19"/>
+          <w:lang w:val="en-US"/>
+        </w:rPr>
+      </w:pPr>
+      <w:r>
+        <w:rPr>
+          <w:rFonts w:ascii="Cascadia Mono" w:hAnsi="Cascadia Mono" w:cs="Cascadia Mono"/>
+          <w:color w:val="000000"/>
+          <w:sz w:val="19"/>
+          <w:szCs w:val="19"/>
+          <w:lang w:val="en-US"/>
+        </w:rPr>
+        <w:t xml:space="preserve">            Queue&lt;</w:t>
+      </w:r>
+      <w:r>
+        <w:rPr>
+          <w:rFonts w:ascii="Cascadia Mono" w:hAnsi="Cascadia Mono" w:cs="Cascadia Mono"/>
+          <w:color w:val="0000FF"/>
+          <w:sz w:val="19"/>
+          <w:szCs w:val="19"/>
+          <w:lang w:val="en-US"/>
+        </w:rPr>
+        <w:t>int</w:t>
+      </w:r>
+      <w:r>
+        <w:rPr>
+          <w:rFonts w:ascii="Cascadia Mono" w:hAnsi="Cascadia Mono" w:cs="Cascadia Mono"/>
+          <w:color w:val="000000"/>
+          <w:sz w:val="19"/>
+          <w:szCs w:val="19"/>
+          <w:lang w:val="en-US"/>
+        </w:rPr>
+        <w:t xml:space="preserve">&gt; queue = </w:t>
+      </w:r>
+      <w:r>
+        <w:rPr>
+          <w:rFonts w:ascii="Cascadia Mono" w:hAnsi="Cascadia Mono" w:cs="Cascadia Mono"/>
+          <w:color w:val="0000FF"/>
+          <w:sz w:val="19"/>
+          <w:szCs w:val="19"/>
+          <w:lang w:val="en-US"/>
+        </w:rPr>
+        <w:t>new</w:t>
+      </w:r>
+      <w:r>
+        <w:rPr>
+          <w:rFonts w:ascii="Cascadia Mono" w:hAnsi="Cascadia Mono" w:cs="Cascadia Mono"/>
+          <w:color w:val="000000"/>
+          <w:sz w:val="19"/>
+          <w:szCs w:val="19"/>
+          <w:lang w:val="en-US"/>
+        </w:rPr>
+        <w:t xml:space="preserve"> Queue&lt;</w:t>
+      </w:r>
+      <w:r>
+        <w:rPr>
+          <w:rFonts w:ascii="Cascadia Mono" w:hAnsi="Cascadia Mono" w:cs="Cascadia Mono"/>
+          <w:color w:val="0000FF"/>
+          <w:sz w:val="19"/>
+          <w:szCs w:val="19"/>
+          <w:lang w:val="en-US"/>
+        </w:rPr>
+        <w:t>int</w:t>
+      </w:r>
+      <w:r>
+        <w:rPr>
+          <w:rFonts w:ascii="Cascadia Mono" w:hAnsi="Cascadia Mono" w:cs="Cascadia Mono"/>
+          <w:color w:val="000000"/>
+          <w:sz w:val="19"/>
+          <w:szCs w:val="19"/>
+          <w:lang w:val="en-US"/>
+        </w:rPr>
+        <w:t>&gt;();</w:t>
+      </w:r>
+    </w:p>
+    <w:p>
+      <w:pPr>
+        <w:autoSpaceDE w:val="0"/>
+        <w:autoSpaceDN w:val="0"/>
+        <w:adjustRightInd w:val="0"/>
+        <w:spacing w:after="0" w:line="240" w:lineRule="auto"/>
+        <w:rPr>
+          <w:rFonts w:ascii="Cascadia Mono" w:hAnsi="Cascadia Mono" w:cs="Cascadia Mono"/>
+          <w:color w:val="000000"/>
+          <w:sz w:val="19"/>
+          <w:szCs w:val="19"/>
+          <w:lang w:val="en-US"/>
+        </w:rPr>
+      </w:pPr>
+    </w:p>
+    <w:p>
+      <w:pPr>
+        <w:autoSpaceDE w:val="0"/>
+        <w:autoSpaceDN w:val="0"/>
+        <w:adjustRightInd w:val="0"/>
+        <w:spacing w:after="0" w:line="240" w:lineRule="auto"/>
+        <w:rPr>
+          <w:rFonts w:ascii="Cascadia Mono" w:hAnsi="Cascadia Mono" w:cs="Cascadia Mono"/>
+          <w:color w:val="000000"/>
+          <w:sz w:val="19"/>
+          <w:szCs w:val="19"/>
+          <w:lang w:val="en-US"/>
+        </w:rPr>
+      </w:pPr>
+      <w:r>
+        <w:rPr>
+          <w:rFonts w:ascii="Cascadia Mono" w:hAnsi="Cascadia Mono" w:cs="Cascadia Mono"/>
+          <w:color w:val="000000"/>
+          <w:sz w:val="19"/>
+          <w:szCs w:val="19"/>
+          <w:lang w:val="en-US"/>
+        </w:rPr>
+        <w:t xml:space="preserve">            queue.Enqueue(v);</w:t>
+      </w:r>
+    </w:p>
+    <w:p>
+      <w:pPr>
+        <w:autoSpaceDE w:val="0"/>
+        <w:autoSpaceDN w:val="0"/>
+        <w:adjustRightInd w:val="0"/>
+        <w:spacing w:after="0" w:line="240" w:lineRule="auto"/>
+        <w:rPr>
+          <w:rFonts w:ascii="Cascadia Mono" w:hAnsi="Cascadia Mono" w:cs="Cascadia Mono"/>
+          <w:color w:val="000000"/>
+          <w:sz w:val="19"/>
+          <w:szCs w:val="19"/>
+          <w:lang w:val="en-US"/>
+        </w:rPr>
+      </w:pPr>
+      <w:r>
+        <w:rPr>
+          <w:rFonts w:ascii="Cascadia Mono" w:hAnsi="Cascadia Mono" w:cs="Cascadia Mono"/>
+          <w:color w:val="000000"/>
+          <w:sz w:val="19"/>
+          <w:szCs w:val="19"/>
+          <w:lang w:val="en-US"/>
+        </w:rPr>
+        <w:t xml:space="preserve">            _walkedList[v] = </w:t>
+      </w:r>
+      <w:r>
+        <w:rPr>
+          <w:rFonts w:ascii="Cascadia Mono" w:hAnsi="Cascadia Mono" w:cs="Cascadia Mono"/>
+          <w:color w:val="0000FF"/>
+          <w:sz w:val="19"/>
+          <w:szCs w:val="19"/>
+          <w:lang w:val="en-US"/>
+        </w:rPr>
+        <w:t>true</w:t>
+      </w:r>
+      <w:r>
+        <w:rPr>
+          <w:rFonts w:ascii="Cascadia Mono" w:hAnsi="Cascadia Mono" w:cs="Cascadia Mono"/>
+          <w:color w:val="000000"/>
+          <w:sz w:val="19"/>
+          <w:szCs w:val="19"/>
+          <w:lang w:val="en-US"/>
+        </w:rPr>
+        <w:t>;</w:t>
+      </w:r>
+    </w:p>
+    <w:p>
+      <w:pPr>
+        <w:autoSpaceDE w:val="0"/>
+        <w:autoSpaceDN w:val="0"/>
+        <w:adjustRightInd w:val="0"/>
+        <w:spacing w:after="0" w:line="240" w:lineRule="auto"/>
+        <w:rPr>
+          <w:rFonts w:ascii="Cascadia Mono" w:hAnsi="Cascadia Mono" w:cs="Cascadia Mono"/>
+          <w:color w:val="000000"/>
+          <w:sz w:val="19"/>
+          <w:szCs w:val="19"/>
+          <w:lang w:val="en-US"/>
+        </w:rPr>
+      </w:pPr>
+    </w:p>
+    <w:p>
+      <w:pPr>
+        <w:autoSpaceDE w:val="0"/>
+        <w:autoSpaceDN w:val="0"/>
+        <w:adjustRightInd w:val="0"/>
+        <w:spacing w:after="0" w:line="240" w:lineRule="auto"/>
+        <w:rPr>
+          <w:rFonts w:ascii="Cascadia Mono" w:hAnsi="Cascadia Mono" w:cs="Cascadia Mono"/>
+          <w:color w:val="000000"/>
+          <w:sz w:val="19"/>
+          <w:szCs w:val="19"/>
+          <w:lang w:val="en-US"/>
+        </w:rPr>
+      </w:pPr>
+      <w:r>
+        <w:rPr>
+          <w:rFonts w:ascii="Cascadia Mono" w:hAnsi="Cascadia Mono" w:cs="Cascadia Mono"/>
+          <w:color w:val="000000"/>
+          <w:sz w:val="19"/>
+          <w:szCs w:val="19"/>
+          <w:lang w:val="en-US"/>
+        </w:rPr>
+        <w:t xml:space="preserve">            </w:t>
+      </w:r>
+      <w:r>
+        <w:rPr>
+          <w:rFonts w:ascii="Cascadia Mono" w:hAnsi="Cascadia Mono" w:cs="Cascadia Mono"/>
+          <w:color w:val="0000FF"/>
+          <w:sz w:val="19"/>
+          <w:szCs w:val="19"/>
+          <w:lang w:val="en-US"/>
+        </w:rPr>
+        <w:t>while</w:t>
+      </w:r>
+      <w:r>
+        <w:rPr>
+          <w:rFonts w:ascii="Cascadia Mono" w:hAnsi="Cascadia Mono" w:cs="Cascadia Mono"/>
+          <w:color w:val="000000"/>
+          <w:sz w:val="19"/>
+          <w:szCs w:val="19"/>
+          <w:lang w:val="en-US"/>
+        </w:rPr>
+        <w:t xml:space="preserve"> (queue.Count &gt; 0)</w:t>
+      </w:r>
+    </w:p>
+    <w:p>
+      <w:pPr>
+        <w:autoSpaceDE w:val="0"/>
+        <w:autoSpaceDN w:val="0"/>
+        <w:adjustRightInd w:val="0"/>
+        <w:spacing w:after="0" w:line="240" w:lineRule="auto"/>
+        <w:rPr>
+          <w:rFonts w:ascii="Cascadia Mono" w:hAnsi="Cascadia Mono" w:cs="Cascadia Mono"/>
+          <w:color w:val="000000"/>
+          <w:sz w:val="19"/>
+          <w:szCs w:val="19"/>
+          <w:lang w:val="en-US"/>
+        </w:rPr>
+      </w:pPr>
+      <w:r>
+        <w:rPr>
+          <w:rFonts w:ascii="Cascadia Mono" w:hAnsi="Cascadia Mono" w:cs="Cascadia Mono"/>
+          <w:color w:val="000000"/>
+          <w:sz w:val="19"/>
+          <w:szCs w:val="19"/>
+          <w:lang w:val="en-US"/>
+        </w:rPr>
+        <w:t xml:space="preserve">            {</w:t>
+      </w:r>
+    </w:p>
+    <w:p>
+      <w:pPr>
+        <w:autoSpaceDE w:val="0"/>
+        <w:autoSpaceDN w:val="0"/>
+        <w:adjustRightInd w:val="0"/>
+        <w:spacing w:after="0" w:line="240" w:lineRule="auto"/>
+        <w:rPr>
+          <w:rFonts w:ascii="Cascadia Mono" w:hAnsi="Cascadia Mono" w:cs="Cascadia Mono"/>
+          <w:color w:val="000000"/>
+          <w:sz w:val="19"/>
+          <w:szCs w:val="19"/>
+          <w:lang w:val="en-US"/>
+        </w:rPr>
+      </w:pPr>
+      <w:r>
+        <w:rPr>
+          <w:rFonts w:ascii="Cascadia Mono" w:hAnsi="Cascadia Mono" w:cs="Cascadia Mono"/>
+          <w:color w:val="000000"/>
+          <w:sz w:val="19"/>
+          <w:szCs w:val="19"/>
+          <w:lang w:val="en-US"/>
+        </w:rPr>
+        <w:t xml:space="preserve">                v = queue.Dequeue();</w:t>
+      </w:r>
+    </w:p>
+    <w:p>
+      <w:pPr>
+        <w:autoSpaceDE w:val="0"/>
+        <w:autoSpaceDN w:val="0"/>
+        <w:adjustRightInd w:val="0"/>
+        <w:spacing w:after="0" w:line="240" w:lineRule="auto"/>
+        <w:rPr>
+          <w:rFonts w:ascii="Cascadia Mono" w:hAnsi="Cascadia Mono" w:cs="Cascadia Mono"/>
+          <w:color w:val="000000"/>
+          <w:sz w:val="19"/>
+          <w:szCs w:val="19"/>
+          <w:lang w:val="en-US"/>
+        </w:rPr>
+      </w:pPr>
+      <w:r>
+        <w:rPr>
+          <w:rFonts w:ascii="Cascadia Mono" w:hAnsi="Cascadia Mono" w:cs="Cascadia Mono"/>
+          <w:color w:val="000000"/>
+          <w:sz w:val="19"/>
+          <w:szCs w:val="19"/>
+          <w:lang w:val="en-US"/>
+        </w:rPr>
+        <w:t xml:space="preserve">                _walkList.Add(v);</w:t>
+      </w:r>
+    </w:p>
+    <w:p>
+      <w:pPr>
+        <w:autoSpaceDE w:val="0"/>
+        <w:autoSpaceDN w:val="0"/>
+        <w:adjustRightInd w:val="0"/>
+        <w:spacing w:after="0" w:line="240" w:lineRule="auto"/>
+        <w:rPr>
+          <w:rFonts w:ascii="Cascadia Mono" w:hAnsi="Cascadia Mono" w:cs="Cascadia Mono"/>
+          <w:color w:val="000000"/>
+          <w:sz w:val="19"/>
+          <w:szCs w:val="19"/>
+          <w:lang w:val="en-US"/>
+        </w:rPr>
+      </w:pPr>
+      <w:r>
+        <w:rPr>
+          <w:rFonts w:ascii="Cascadia Mono" w:hAnsi="Cascadia Mono" w:cs="Cascadia Mono"/>
+          <w:color w:val="000000"/>
+          <w:sz w:val="19"/>
+          <w:szCs w:val="19"/>
+          <w:lang w:val="en-US"/>
+        </w:rPr>
+        <w:t xml:space="preserve">                </w:t>
+      </w:r>
+      <w:r>
+        <w:rPr>
+          <w:rFonts w:ascii="Cascadia Mono" w:hAnsi="Cascadia Mono" w:cs="Cascadia Mono"/>
+          <w:color w:val="0000FF"/>
+          <w:sz w:val="19"/>
+          <w:szCs w:val="19"/>
+          <w:lang w:val="en-US"/>
+        </w:rPr>
+        <w:t>foreach</w:t>
+      </w:r>
+      <w:r>
+        <w:rPr>
+          <w:rFonts w:ascii="Cascadia Mono" w:hAnsi="Cascadia Mono" w:cs="Cascadia Mono"/>
+          <w:color w:val="000000"/>
+          <w:sz w:val="19"/>
+          <w:szCs w:val="19"/>
+          <w:lang w:val="en-US"/>
+        </w:rPr>
+        <w:t xml:space="preserve">(var el </w:t>
+      </w:r>
+      <w:r>
+        <w:rPr>
+          <w:rFonts w:ascii="Cascadia Mono" w:hAnsi="Cascadia Mono" w:cs="Cascadia Mono"/>
+          <w:color w:val="0000FF"/>
+          <w:sz w:val="19"/>
+          <w:szCs w:val="19"/>
+          <w:lang w:val="en-US"/>
+        </w:rPr>
+        <w:t>in</w:t>
+      </w:r>
+      <w:r>
+        <w:rPr>
+          <w:rFonts w:ascii="Cascadia Mono" w:hAnsi="Cascadia Mono" w:cs="Cascadia Mono"/>
+          <w:color w:val="000000"/>
+          <w:sz w:val="19"/>
+          <w:szCs w:val="19"/>
+          <w:lang w:val="en-US"/>
+        </w:rPr>
+        <w:t xml:space="preserve"> _list[v])</w:t>
+      </w:r>
+    </w:p>
+    <w:p>
+      <w:pPr>
+        <w:autoSpaceDE w:val="0"/>
+        <w:autoSpaceDN w:val="0"/>
+        <w:adjustRightInd w:val="0"/>
+        <w:spacing w:after="0" w:line="240" w:lineRule="auto"/>
+        <w:rPr>
+          <w:rFonts w:ascii="Cascadia Mono" w:hAnsi="Cascadia Mono" w:cs="Cascadia Mono"/>
+          <w:color w:val="000000"/>
+          <w:sz w:val="19"/>
+          <w:szCs w:val="19"/>
+          <w:lang w:val="en-US"/>
+        </w:rPr>
+      </w:pPr>
+      <w:r>
+        <w:rPr>
+          <w:rFonts w:ascii="Cascadia Mono" w:hAnsi="Cascadia Mono" w:cs="Cascadia Mono"/>
+          <w:color w:val="000000"/>
+          <w:sz w:val="19"/>
+          <w:szCs w:val="19"/>
+          <w:lang w:val="en-US"/>
+        </w:rPr>
+        <w:t xml:space="preserve">                {</w:t>
+      </w:r>
+    </w:p>
+    <w:p>
+      <w:pPr>
+        <w:autoSpaceDE w:val="0"/>
+        <w:autoSpaceDN w:val="0"/>
+        <w:adjustRightInd w:val="0"/>
+        <w:spacing w:after="0" w:line="240" w:lineRule="auto"/>
+        <w:rPr>
+          <w:rFonts w:ascii="Cascadia Mono" w:hAnsi="Cascadia Mono" w:cs="Cascadia Mono"/>
+          <w:color w:val="000000"/>
+          <w:sz w:val="19"/>
+          <w:szCs w:val="19"/>
+          <w:lang w:val="en-US"/>
+        </w:rPr>
+      </w:pPr>
+      <w:r>
+        <w:rPr>
+          <w:rFonts w:ascii="Cascadia Mono" w:hAnsi="Cascadia Mono" w:cs="Cascadia Mono"/>
+          <w:color w:val="000000"/>
+          <w:sz w:val="19"/>
+          <w:szCs w:val="19"/>
+          <w:lang w:val="en-US"/>
+        </w:rPr>
+        <w:t xml:space="preserve">                    </w:t>
+      </w:r>
+      <w:r>
+        <w:rPr>
+          <w:rFonts w:ascii="Cascadia Mono" w:hAnsi="Cascadia Mono" w:cs="Cascadia Mono"/>
+          <w:color w:val="0000FF"/>
+          <w:sz w:val="19"/>
+          <w:szCs w:val="19"/>
+          <w:lang w:val="en-US"/>
+        </w:rPr>
+        <w:t>if</w:t>
+      </w:r>
+      <w:r>
+        <w:rPr>
+          <w:rFonts w:ascii="Cascadia Mono" w:hAnsi="Cascadia Mono" w:cs="Cascadia Mono"/>
+          <w:color w:val="000000"/>
+          <w:sz w:val="19"/>
+          <w:szCs w:val="19"/>
+          <w:lang w:val="en-US"/>
+        </w:rPr>
+        <w:t xml:space="preserve"> (!_walkedList[el-1])</w:t>
+      </w:r>
+    </w:p>
+    <w:p>
+      <w:pPr>
+        <w:autoSpaceDE w:val="0"/>
+        <w:autoSpaceDN w:val="0"/>
+        <w:adjustRightInd w:val="0"/>
+        <w:spacing w:after="0" w:line="240" w:lineRule="auto"/>
+        <w:rPr>
+          <w:rFonts w:ascii="Cascadia Mono" w:hAnsi="Cascadia Mono" w:cs="Cascadia Mono"/>
+          <w:color w:val="000000"/>
+          <w:sz w:val="19"/>
+          <w:szCs w:val="19"/>
+          <w:lang w:val="en-US"/>
+        </w:rPr>
+      </w:pPr>
+      <w:r>
+        <w:rPr>
+          <w:rFonts w:ascii="Cascadia Mono" w:hAnsi="Cascadia Mono" w:cs="Cascadia Mono"/>
+          <w:color w:val="000000"/>
+          <w:sz w:val="19"/>
+          <w:szCs w:val="19"/>
+          <w:lang w:val="en-US"/>
+        </w:rPr>
+        <w:t xml:space="preserve">                    {</w:t>
+      </w:r>
+    </w:p>
+    <w:p>
+      <w:pPr>
+        <w:autoSpaceDE w:val="0"/>
+        <w:autoSpaceDN w:val="0"/>
+        <w:adjustRightInd w:val="0"/>
+        <w:spacing w:after="0" w:line="240" w:lineRule="auto"/>
+        <w:rPr>
+          <w:rFonts w:ascii="Cascadia Mono" w:hAnsi="Cascadia Mono" w:cs="Cascadia Mono"/>
+          <w:color w:val="000000"/>
+          <w:sz w:val="19"/>
+          <w:szCs w:val="19"/>
+          <w:lang w:val="en-US"/>
+        </w:rPr>
+      </w:pPr>
+      <w:r>
+        <w:rPr>
+          <w:rFonts w:ascii="Cascadia Mono" w:hAnsi="Cascadia Mono" w:cs="Cascadia Mono"/>
+          <w:color w:val="000000"/>
+          <w:sz w:val="19"/>
+          <w:szCs w:val="19"/>
+          <w:lang w:val="en-US"/>
+        </w:rPr>
+        <w:t xml:space="preserve">                        queue.Enqueue(el-1);</w:t>
+      </w:r>
+    </w:p>
+    <w:p>
+      <w:pPr>
+        <w:autoSpaceDE w:val="0"/>
+        <w:autoSpaceDN w:val="0"/>
+        <w:adjustRightInd w:val="0"/>
+        <w:spacing w:after="0" w:line="240" w:lineRule="auto"/>
+        <w:rPr>
+          <w:rFonts w:ascii="Cascadia Mono" w:hAnsi="Cascadia Mono" w:cs="Cascadia Mono"/>
+          <w:color w:val="000000"/>
+          <w:sz w:val="19"/>
+          <w:szCs w:val="19"/>
+        </w:rPr>
+      </w:pPr>
+      <w:r>
+        <w:rPr>
+          <w:rFonts w:ascii="Cascadia Mono" w:hAnsi="Cascadia Mono" w:cs="Cascadia Mono"/>
+          <w:color w:val="000000"/>
+          <w:sz w:val="19"/>
+          <w:szCs w:val="19"/>
+          <w:lang w:val="en-US"/>
+        </w:rPr>
+        <w:t xml:space="preserve">                        </w:t>
+      </w:r>
+      <w:r>
+        <w:rPr>
+          <w:rFonts w:ascii="Cascadia Mono" w:hAnsi="Cascadia Mono" w:cs="Cascadia Mono"/>
+          <w:color w:val="000000"/>
+          <w:sz w:val="19"/>
+          <w:szCs w:val="19"/>
+        </w:rPr>
+        <w:t xml:space="preserve">_walkedList[v] = </w:t>
+      </w:r>
+      <w:r>
+        <w:rPr>
+          <w:rFonts w:ascii="Cascadia Mono" w:hAnsi="Cascadia Mono" w:cs="Cascadia Mono"/>
+          <w:color w:val="0000FF"/>
+          <w:sz w:val="19"/>
+          <w:szCs w:val="19"/>
+        </w:rPr>
+        <w:t>true</w:t>
+      </w:r>
+      <w:r>
+        <w:rPr>
+          <w:rFonts w:ascii="Cascadia Mono" w:hAnsi="Cascadia Mono" w:cs="Cascadia Mono"/>
+          <w:color w:val="000000"/>
+          <w:sz w:val="19"/>
+          <w:szCs w:val="19"/>
+        </w:rPr>
+        <w:t>;</w:t>
+      </w:r>
+    </w:p>
+    <w:p>
+      <w:pPr>
+        <w:autoSpaceDE w:val="0"/>
+        <w:autoSpaceDN w:val="0"/>
+        <w:adjustRightInd w:val="0"/>
+        <w:spacing w:after="0" w:line="240" w:lineRule="auto"/>
+        <w:rPr>
+          <w:rFonts w:ascii="Cascadia Mono" w:hAnsi="Cascadia Mono" w:cs="Cascadia Mono"/>
+          <w:color w:val="000000"/>
+          <w:sz w:val="19"/>
+          <w:szCs w:val="19"/>
+        </w:rPr>
+      </w:pPr>
+      <w:r>
+        <w:rPr>
+          <w:rFonts w:ascii="Cascadia Mono" w:hAnsi="Cascadia Mono" w:cs="Cascadia Mono"/>
+          <w:color w:val="000000"/>
+          <w:sz w:val="19"/>
+          <w:szCs w:val="19"/>
+        </w:rPr>
+        <w:t xml:space="preserve">                    }</w:t>
+      </w:r>
+    </w:p>
+    <w:p>
+      <w:pPr>
+        <w:autoSpaceDE w:val="0"/>
+        <w:autoSpaceDN w:val="0"/>
+        <w:adjustRightInd w:val="0"/>
+        <w:spacing w:after="0" w:line="240" w:lineRule="auto"/>
+        <w:rPr>
+          <w:rFonts w:ascii="Cascadia Mono" w:hAnsi="Cascadia Mono" w:cs="Cascadia Mono"/>
+          <w:color w:val="000000"/>
+          <w:sz w:val="19"/>
+          <w:szCs w:val="19"/>
+        </w:rPr>
+      </w:pPr>
+      <w:r>
+        <w:rPr>
+          <w:rFonts w:ascii="Cascadia Mono" w:hAnsi="Cascadia Mono" w:cs="Cascadia Mono"/>
+          <w:color w:val="000000"/>
+          <w:sz w:val="19"/>
+          <w:szCs w:val="19"/>
+        </w:rPr>
+        <w:t xml:space="preserve">                }</w:t>
+      </w:r>
+    </w:p>
+    <w:p>
+      <w:pPr>
+        <w:autoSpaceDE w:val="0"/>
+        <w:autoSpaceDN w:val="0"/>
+        <w:adjustRightInd w:val="0"/>
+        <w:spacing w:after="0" w:line="240" w:lineRule="auto"/>
+        <w:rPr>
+          <w:rFonts w:ascii="Cascadia Mono" w:hAnsi="Cascadia Mono" w:cs="Cascadia Mono"/>
+          <w:color w:val="000000"/>
+          <w:sz w:val="19"/>
+          <w:szCs w:val="19"/>
+        </w:rPr>
+      </w:pPr>
+      <w:r>
+        <w:rPr>
+          <w:rFonts w:ascii="Cascadia Mono" w:hAnsi="Cascadia Mono" w:cs="Cascadia Mono"/>
+          <w:color w:val="000000"/>
+          <w:sz w:val="19"/>
+          <w:szCs w:val="19"/>
+        </w:rPr>
+        <w:t xml:space="preserve">            }</w:t>
+      </w:r>
+    </w:p>
+    <w:p>
+      <w:pPr>
+        <w:pStyle w:val="1"/>
+        <w:numPr>
+          <w:ilvl w:val="0"/>
+          <w:numId w:val="0"/>
+        </w:numPr>
+        <w:tabs>
+          <w:tab w:val="left" w:pos="708"/>
+        </w:tabs>
+        <w:rPr>
+          <w:b/>
+          <w:sz w:val="24"/>
+          <w:szCs w:val="24"/>
+          <w:lang w:val="en-US"/>
+        </w:rPr>
+      </w:pPr>
+      <w:r>
+        <w:rPr>
+          <w:rFonts w:ascii="Cascadia Mono" w:hAnsi="Cascadia Mono" w:cs="Cascadia Mono"/>
+          <w:color w:val="000000"/>
+          <w:sz w:val="19"/>
+          <w:szCs w:val="19"/>
+        </w:rPr>
+        <w:t xml:space="preserve">        }</w:t>
       </w:r>
     </w:p>
     <w:sectPr>
@@ -3650,7 +7418,7 @@
 </file>
 
 <file path=customXml/itemProps1.xml><?xml version="1.0" encoding="utf-8"?>
-<ds:datastoreItem xmlns:ds="http://schemas.openxmlformats.org/officeDocument/2006/customXml" ds:itemID="{97057863-1F62-4A68-9A9F-60F7F139CF14}">
+<ds:datastoreItem xmlns:ds="http://schemas.openxmlformats.org/officeDocument/2006/customXml" ds:itemID="{9C4AE13D-C3D0-4CB7-8CDA-9CA066F2E722}">
   <ds:schemaRefs>
     <ds:schemaRef ds:uri="http://schemas.openxmlformats.org/officeDocument/2006/bibliography"/>
   </ds:schemaRefs>

</xml_diff>